<commit_message>
Add second assingment and function for export residents per apartament
</commit_message>
<xml_diff>
--- a/docs/Segunda entrega.docx
+++ b/docs/Segunda entrega.docx
@@ -27,19 +27,7 @@
         <w:rPr>
           <w:rFonts w:ascii="Times New Roman" w:hAnsi="Times New Roman" w:cs="Times New Roman"/>
         </w:rPr>
-        <w:t xml:space="preserve">Tarea Integradora </w:t>
-      </w:r>
-      <w:r>
-        <w:rPr>
-          <w:rFonts w:ascii="Times New Roman" w:hAnsi="Times New Roman" w:cs="Times New Roman"/>
-        </w:rPr>
-        <w:t>3</w:t>
-      </w:r>
-      <w:r>
-        <w:rPr>
-          <w:rFonts w:ascii="Times New Roman" w:hAnsi="Times New Roman" w:cs="Times New Roman"/>
-        </w:rPr>
-        <w:t>.</w:t>
+        <w:t>Tarea Integradora 3.</w:t>
       </w:r>
     </w:p>
     <w:p>
@@ -54,32 +42,14 @@
         <w:rPr>
           <w:rFonts w:ascii="Times New Roman" w:hAnsi="Times New Roman" w:cs="Times New Roman"/>
         </w:rPr>
-        <w:t>R</w:t>
-      </w:r>
-      <w:r>
-        <w:rPr>
-          <w:rFonts w:ascii="Times New Roman" w:hAnsi="Times New Roman" w:cs="Times New Roman"/>
-        </w:rPr>
-        <w:t>esidence</w:t>
+        <w:t>Residence</w:t>
       </w:r>
       <w:proofErr w:type="spellEnd"/>
       <w:r>
         <w:rPr>
           <w:rFonts w:ascii="Times New Roman" w:hAnsi="Times New Roman" w:cs="Times New Roman"/>
         </w:rPr>
-        <w:t xml:space="preserve"> </w:t>
-      </w:r>
-      <w:r>
-        <w:rPr>
-          <w:rFonts w:ascii="Times New Roman" w:hAnsi="Times New Roman" w:cs="Times New Roman"/>
-        </w:rPr>
-        <w:t>M</w:t>
-      </w:r>
-      <w:r>
-        <w:rPr>
-          <w:rFonts w:ascii="Times New Roman" w:hAnsi="Times New Roman" w:cs="Times New Roman"/>
-        </w:rPr>
-        <w:t>anagement</w:t>
+        <w:t xml:space="preserve"> Management</w:t>
       </w:r>
     </w:p>
     <w:p>
@@ -350,29 +320,29 @@
         <w:rPr>
           <w:rFonts w:ascii="Times New Roman" w:hAnsi="Times New Roman" w:cs="Times New Roman"/>
         </w:rPr>
-        <w:t>01</w:t>
-      </w:r>
-      <w:r>
-        <w:rPr>
-          <w:rFonts w:ascii="Times New Roman" w:hAnsi="Times New Roman" w:cs="Times New Roman"/>
-        </w:rPr>
-        <w:t xml:space="preserve"> de </w:t>
-      </w:r>
-      <w:r>
-        <w:rPr>
-          <w:rFonts w:ascii="Times New Roman" w:hAnsi="Times New Roman" w:cs="Times New Roman"/>
-        </w:rPr>
-        <w:t>mayo</w:t>
-      </w:r>
-      <w:r>
-        <w:rPr>
-          <w:rFonts w:ascii="Times New Roman" w:hAnsi="Times New Roman" w:cs="Times New Roman"/>
-        </w:rPr>
-        <w:t xml:space="preserve"> de 2021.</w:t>
-      </w:r>
-    </w:p>
-    <w:p/>
-    <w:p/>
+        <w:t>30</w:t>
+      </w:r>
+      <w:r>
+        <w:rPr>
+          <w:rFonts w:ascii="Times New Roman" w:hAnsi="Times New Roman" w:cs="Times New Roman"/>
+        </w:rPr>
+        <w:t xml:space="preserve"> de mayo de 2021.</w:t>
+      </w:r>
+    </w:p>
+    <w:p>
+      <w:pPr>
+        <w:rPr>
+          <w:rFonts w:ascii="Times New Roman" w:hAnsi="Times New Roman" w:cs="Times New Roman"/>
+        </w:rPr>
+      </w:pPr>
+    </w:p>
+    <w:p>
+      <w:pPr>
+        <w:rPr>
+          <w:rFonts w:ascii="Times New Roman" w:hAnsi="Times New Roman" w:cs="Times New Roman"/>
+        </w:rPr>
+      </w:pPr>
+    </w:p>
     <w:p>
       <w:pPr>
         <w:rPr>
@@ -389,6 +359,8 @@
           <w:b/>
           <w:bCs/>
           <w:color w:val="000000" w:themeColor="text1"/>
+          <w:sz w:val="22"/>
+          <w:szCs w:val="22"/>
         </w:rPr>
       </w:pPr>
       <w:r>
@@ -397,46 +369,56 @@
           <w:b/>
           <w:bCs/>
           <w:color w:val="000000" w:themeColor="text1"/>
+          <w:sz w:val="22"/>
+          <w:szCs w:val="22"/>
         </w:rPr>
         <w:lastRenderedPageBreak/>
         <w:t>Requerimientos funcionales</w:t>
       </w:r>
     </w:p>
-    <w:p/>
+    <w:p>
+      <w:pPr>
+        <w:rPr>
+          <w:rFonts w:ascii="Times New Roman" w:hAnsi="Times New Roman" w:cs="Times New Roman"/>
+        </w:rPr>
+      </w:pPr>
+    </w:p>
     <w:p>
       <w:pPr>
         <w:spacing w:before="100" w:beforeAutospacing="1" w:after="100" w:afterAutospacing="1" w:line="240" w:lineRule="auto"/>
         <w:ind w:left="720"/>
         <w:rPr>
           <w:rFonts w:ascii="Times New Roman" w:eastAsia="Times New Roman" w:hAnsi="Times New Roman" w:cs="Times New Roman"/>
-          <w:sz w:val="24"/>
-          <w:szCs w:val="24"/>
-          <w:lang w:eastAsia="es-CO"/>
-        </w:rPr>
-      </w:pPr>
-      <w:r>
-        <w:rPr>
-          <w:rFonts w:ascii="Times New Roman" w:eastAsia="Times New Roman" w:hAnsi="Times New Roman" w:cs="Times New Roman"/>
-          <w:sz w:val="24"/>
-          <w:szCs w:val="24"/>
-          <w:lang w:eastAsia="es-CO"/>
-        </w:rPr>
-        <w:t>RF1.</w:t>
-      </w:r>
-      <w:r>
-        <w:rPr>
-          <w:rFonts w:ascii="Times New Roman" w:eastAsia="Times New Roman" w:hAnsi="Times New Roman" w:cs="Times New Roman"/>
-          <w:sz w:val="24"/>
-          <w:szCs w:val="24"/>
-          <w:lang w:eastAsia="es-CO"/>
-        </w:rPr>
-        <w:t xml:space="preserve">Permite ingresar al administrador a su </w:t>
-      </w:r>
-      <w:r>
-        <w:rPr>
-          <w:rFonts w:ascii="Times New Roman" w:eastAsia="Times New Roman" w:hAnsi="Times New Roman" w:cs="Times New Roman"/>
-          <w:sz w:val="24"/>
-          <w:szCs w:val="24"/>
+          <w:lang w:eastAsia="es-CO"/>
+        </w:rPr>
+      </w:pPr>
+      <w:r>
+        <w:rPr>
+          <w:rFonts w:ascii="Times New Roman" w:eastAsia="Times New Roman" w:hAnsi="Times New Roman" w:cs="Times New Roman"/>
+          <w:lang w:eastAsia="es-CO"/>
+        </w:rPr>
+        <w:t>RF1.Permite ingresar al administrador a su menú, y permite el ingreso por apartamento a su respectivo menú, un administrador no puede ingresar al menú de un apartamento y un apartamento no puede ingresar al menú de administrador.</w:t>
+      </w:r>
+    </w:p>
+    <w:p>
+      <w:pPr>
+        <w:spacing w:before="100" w:beforeAutospacing="1" w:after="100" w:afterAutospacing="1" w:line="240" w:lineRule="auto"/>
+        <w:ind w:left="720"/>
+        <w:rPr>
+          <w:rFonts w:ascii="Times New Roman" w:eastAsia="Times New Roman" w:hAnsi="Times New Roman" w:cs="Times New Roman"/>
+          <w:lang w:eastAsia="es-CO"/>
+        </w:rPr>
+      </w:pPr>
+      <w:r>
+        <w:rPr>
+          <w:rFonts w:ascii="Times New Roman" w:eastAsia="Times New Roman" w:hAnsi="Times New Roman" w:cs="Times New Roman"/>
+          <w:lang w:eastAsia="es-CO"/>
+        </w:rPr>
+        <w:t xml:space="preserve">RF2.Imprimir y guardar la factura por cada apartamento, el administrador cada mes tendrá la posibilidad de generar la factura de la administración para cada apartamento, cada apartamento en el </w:t>
+      </w:r>
+      <w:r>
+        <w:rPr>
+          <w:rFonts w:ascii="Times New Roman" w:eastAsia="Times New Roman" w:hAnsi="Times New Roman" w:cs="Times New Roman"/>
           <w:lang w:eastAsia="es-CO"/>
         </w:rPr>
         <w:t>menú</w:t>
@@ -444,29 +426,23 @@
       <w:r>
         <w:rPr>
           <w:rFonts w:ascii="Times New Roman" w:eastAsia="Times New Roman" w:hAnsi="Times New Roman" w:cs="Times New Roman"/>
-          <w:sz w:val="24"/>
-          <w:szCs w:val="24"/>
-          <w:lang w:eastAsia="es-CO"/>
-        </w:rPr>
-        <w:t xml:space="preserve">, y permite el ingreso por apartamento a su respectivo </w:t>
-      </w:r>
-      <w:r>
-        <w:rPr>
-          <w:rFonts w:ascii="Times New Roman" w:eastAsia="Times New Roman" w:hAnsi="Times New Roman" w:cs="Times New Roman"/>
-          <w:sz w:val="24"/>
-          <w:szCs w:val="24"/>
-          <w:lang w:eastAsia="es-CO"/>
-        </w:rPr>
-        <w:t>menú</w:t>
-      </w:r>
-      <w:r>
-        <w:rPr>
-          <w:rFonts w:ascii="Times New Roman" w:eastAsia="Times New Roman" w:hAnsi="Times New Roman" w:cs="Times New Roman"/>
-          <w:sz w:val="24"/>
-          <w:szCs w:val="24"/>
-          <w:lang w:eastAsia="es-CO"/>
-        </w:rPr>
-        <w:t>, un administrador no puede ingresar al menú de un apartamento y un apartamento no puede ingresar al menú de administrador.</w:t>
+          <w:lang w:eastAsia="es-CO"/>
+        </w:rPr>
+        <w:t xml:space="preserve"> tendrá la posibilidad de imprimir o </w:t>
+      </w:r>
+      <w:r>
+        <w:rPr>
+          <w:rFonts w:ascii="Times New Roman" w:eastAsia="Times New Roman" w:hAnsi="Times New Roman" w:cs="Times New Roman"/>
+          <w:lang w:eastAsia="es-CO"/>
+        </w:rPr>
+        <w:t>guardar</w:t>
+      </w:r>
+      <w:r>
+        <w:rPr>
+          <w:rFonts w:ascii="Times New Roman" w:eastAsia="Times New Roman" w:hAnsi="Times New Roman" w:cs="Times New Roman"/>
+          <w:lang w:eastAsia="es-CO"/>
+        </w:rPr>
+        <w:t xml:space="preserve"> su factura.</w:t>
       </w:r>
     </w:p>
     <w:p>
@@ -475,73 +451,59 @@
         <w:ind w:left="720"/>
         <w:rPr>
           <w:rFonts w:ascii="Times New Roman" w:eastAsia="Times New Roman" w:hAnsi="Times New Roman" w:cs="Times New Roman"/>
-          <w:sz w:val="24"/>
-          <w:szCs w:val="24"/>
-          <w:lang w:eastAsia="es-CO"/>
-        </w:rPr>
-      </w:pPr>
-      <w:r>
-        <w:rPr>
-          <w:rFonts w:ascii="Times New Roman" w:eastAsia="Times New Roman" w:hAnsi="Times New Roman" w:cs="Times New Roman"/>
-          <w:sz w:val="24"/>
-          <w:szCs w:val="24"/>
-          <w:lang w:eastAsia="es-CO"/>
-        </w:rPr>
-        <w:t>RF2.</w:t>
-      </w:r>
-      <w:r>
-        <w:rPr>
-          <w:rFonts w:ascii="Times New Roman" w:eastAsia="Times New Roman" w:hAnsi="Times New Roman" w:cs="Times New Roman"/>
-          <w:sz w:val="24"/>
-          <w:szCs w:val="24"/>
-          <w:lang w:eastAsia="es-CO"/>
-        </w:rPr>
-        <w:t>Imprimir y guardar la factura por cada apartamento</w:t>
-      </w:r>
-      <w:r>
-        <w:rPr>
-          <w:rFonts w:ascii="Times New Roman" w:eastAsia="Times New Roman" w:hAnsi="Times New Roman" w:cs="Times New Roman"/>
-          <w:sz w:val="24"/>
-          <w:szCs w:val="24"/>
-          <w:lang w:eastAsia="es-CO"/>
-        </w:rPr>
-        <w:t xml:space="preserve">, el administrador cada mes tendrá la posibilidad de generar la factura de la administración para cada apartamento, cada apartamento en el </w:t>
-      </w:r>
-      <w:r>
-        <w:rPr>
-          <w:rFonts w:ascii="Times New Roman" w:eastAsia="Times New Roman" w:hAnsi="Times New Roman" w:cs="Times New Roman"/>
-          <w:sz w:val="24"/>
-          <w:szCs w:val="24"/>
-          <w:lang w:eastAsia="es-CO"/>
-        </w:rPr>
-        <w:t>menú</w:t>
-      </w:r>
-      <w:r>
-        <w:rPr>
-          <w:rFonts w:ascii="Times New Roman" w:eastAsia="Times New Roman" w:hAnsi="Times New Roman" w:cs="Times New Roman"/>
-          <w:sz w:val="24"/>
-          <w:szCs w:val="24"/>
-          <w:lang w:eastAsia="es-CO"/>
-        </w:rPr>
-        <w:t xml:space="preserve"> tendrá la posibilidad de imprimir o </w:t>
-      </w:r>
-      <w:r>
-        <w:rPr>
-          <w:rFonts w:ascii="Times New Roman" w:eastAsia="Times New Roman" w:hAnsi="Times New Roman" w:cs="Times New Roman"/>
-          <w:sz w:val="24"/>
-          <w:szCs w:val="24"/>
-          <w:lang w:eastAsia="es-CO"/>
-        </w:rPr>
-        <w:t>guardar</w:t>
-      </w:r>
-      <w:r>
-        <w:rPr>
-          <w:rFonts w:ascii="Times New Roman" w:eastAsia="Times New Roman" w:hAnsi="Times New Roman" w:cs="Times New Roman"/>
-          <w:sz w:val="24"/>
-          <w:szCs w:val="24"/>
-          <w:lang w:eastAsia="es-CO"/>
-        </w:rPr>
-        <w:t xml:space="preserve"> su factura.</w:t>
+          <w:lang w:eastAsia="es-CO"/>
+        </w:rPr>
+      </w:pPr>
+      <w:r>
+        <w:rPr>
+          <w:rFonts w:ascii="Times New Roman" w:eastAsia="Times New Roman" w:hAnsi="Times New Roman" w:cs="Times New Roman"/>
+          <w:lang w:eastAsia="es-CO"/>
+        </w:rPr>
+        <w:t>RF3.</w:t>
+      </w:r>
+      <w:r>
+        <w:rPr>
+          <w:rFonts w:ascii="Times New Roman" w:eastAsia="Times New Roman" w:hAnsi="Times New Roman" w:cs="Times New Roman"/>
+          <w:lang w:eastAsia="es-CO"/>
+        </w:rPr>
+        <w:t xml:space="preserve">Generar un </w:t>
+      </w:r>
+      <w:proofErr w:type="spellStart"/>
+      <w:r>
+        <w:rPr>
+          <w:rFonts w:ascii="Times New Roman" w:eastAsia="Times New Roman" w:hAnsi="Times New Roman" w:cs="Times New Roman"/>
+          <w:lang w:eastAsia="es-CO"/>
+        </w:rPr>
+        <w:t>csv</w:t>
+      </w:r>
+      <w:proofErr w:type="spellEnd"/>
+      <w:r>
+        <w:rPr>
+          <w:rFonts w:ascii="Times New Roman" w:eastAsia="Times New Roman" w:hAnsi="Times New Roman" w:cs="Times New Roman"/>
+          <w:lang w:eastAsia="es-CO"/>
+        </w:rPr>
+        <w:t xml:space="preserve"> con los datos de los residentes por apartamento</w:t>
+      </w:r>
+      <w:r>
+        <w:rPr>
+          <w:rFonts w:ascii="Times New Roman" w:eastAsia="Times New Roman" w:hAnsi="Times New Roman" w:cs="Times New Roman"/>
+          <w:lang w:eastAsia="es-CO"/>
+        </w:rPr>
+        <w:t xml:space="preserve">, por parte del administrador se </w:t>
+      </w:r>
+      <w:r>
+        <w:rPr>
+          <w:rFonts w:ascii="Times New Roman" w:eastAsia="Times New Roman" w:hAnsi="Times New Roman" w:cs="Times New Roman"/>
+          <w:lang w:eastAsia="es-CO"/>
+        </w:rPr>
+        <w:t xml:space="preserve">podrá </w:t>
+      </w:r>
+      <w:r>
+        <w:rPr>
+          <w:rFonts w:ascii="Times New Roman" w:eastAsia="Times New Roman" w:hAnsi="Times New Roman" w:cs="Times New Roman"/>
+          <w:lang w:eastAsia="es-CO"/>
+        </w:rPr>
+        <w:t>exportar los residentes que tiene cada apartamento.</w:t>
       </w:r>
     </w:p>
     <w:p>
@@ -550,351 +512,282 @@
         <w:ind w:left="720"/>
         <w:rPr>
           <w:rFonts w:ascii="Times New Roman" w:eastAsia="Times New Roman" w:hAnsi="Times New Roman" w:cs="Times New Roman"/>
-          <w:sz w:val="24"/>
-          <w:szCs w:val="24"/>
-          <w:lang w:eastAsia="es-CO"/>
-        </w:rPr>
-      </w:pPr>
-      <w:r>
-        <w:rPr>
-          <w:rFonts w:ascii="Times New Roman" w:eastAsia="Times New Roman" w:hAnsi="Times New Roman" w:cs="Times New Roman"/>
-          <w:sz w:val="24"/>
-          <w:szCs w:val="24"/>
-          <w:lang w:eastAsia="es-CO"/>
-        </w:rPr>
-        <w:t>RF3.</w:t>
-      </w:r>
-      <w:r>
-        <w:rPr>
-          <w:rFonts w:ascii="Times New Roman" w:eastAsia="Times New Roman" w:hAnsi="Times New Roman" w:cs="Times New Roman"/>
-          <w:sz w:val="24"/>
-          <w:szCs w:val="24"/>
-          <w:lang w:eastAsia="es-CO"/>
-        </w:rPr>
-        <w:t xml:space="preserve">Generar un </w:t>
+          <w:lang w:eastAsia="es-CO"/>
+        </w:rPr>
+      </w:pPr>
+      <w:r>
+        <w:rPr>
+          <w:rFonts w:ascii="Times New Roman" w:eastAsia="Times New Roman" w:hAnsi="Times New Roman" w:cs="Times New Roman"/>
+          <w:lang w:eastAsia="es-CO"/>
+        </w:rPr>
+        <w:t>RF4.</w:t>
+      </w:r>
+      <w:r>
+        <w:rPr>
+          <w:rFonts w:ascii="Times New Roman" w:eastAsia="Times New Roman" w:hAnsi="Times New Roman" w:cs="Times New Roman"/>
+          <w:lang w:eastAsia="es-CO"/>
+        </w:rPr>
+        <w:t>Permitir enviar unas notificaciones a todos los apartamentos por parte del administrador.</w:t>
+      </w:r>
+      <w:r>
+        <w:rPr>
+          <w:rFonts w:ascii="Times New Roman" w:eastAsia="Times New Roman" w:hAnsi="Times New Roman" w:cs="Times New Roman"/>
+          <w:lang w:eastAsia="es-CO"/>
+        </w:rPr>
+        <w:t xml:space="preserve"> En el menú del administrador habrá una opción para enviar mensajes a todos los apartamentos o alguno en específico.</w:t>
+      </w:r>
+    </w:p>
+    <w:p>
+      <w:pPr>
+        <w:spacing w:before="100" w:beforeAutospacing="1" w:after="100" w:afterAutospacing="1" w:line="240" w:lineRule="auto"/>
+        <w:ind w:left="720"/>
+        <w:rPr>
+          <w:rFonts w:ascii="Times New Roman" w:eastAsia="Times New Roman" w:hAnsi="Times New Roman" w:cs="Times New Roman"/>
+          <w:lang w:eastAsia="es-CO"/>
+        </w:rPr>
+      </w:pPr>
+      <w:r>
+        <w:rPr>
+          <w:rFonts w:ascii="Times New Roman" w:eastAsia="Times New Roman" w:hAnsi="Times New Roman" w:cs="Times New Roman"/>
+          <w:lang w:eastAsia="es-CO"/>
+        </w:rPr>
+        <w:t>RF5.</w:t>
+      </w:r>
+      <w:r>
+        <w:rPr>
+          <w:rFonts w:ascii="Times New Roman" w:eastAsia="Times New Roman" w:hAnsi="Times New Roman" w:cs="Times New Roman"/>
+          <w:lang w:eastAsia="es-CO"/>
+        </w:rPr>
+        <w:t>Permitir reservar una zona común del complejo</w:t>
+      </w:r>
+      <w:r>
+        <w:rPr>
+          <w:rFonts w:ascii="Times New Roman" w:eastAsia="Times New Roman" w:hAnsi="Times New Roman" w:cs="Times New Roman"/>
+          <w:lang w:eastAsia="es-CO"/>
+        </w:rPr>
+        <w:t>, los residentes tendrán la posibilidad a través del menú reservan alguna de las zonas comunes.</w:t>
+      </w:r>
+    </w:p>
+    <w:p>
+      <w:pPr>
+        <w:spacing w:before="100" w:beforeAutospacing="1" w:after="100" w:afterAutospacing="1" w:line="240" w:lineRule="auto"/>
+        <w:ind w:left="720"/>
+        <w:rPr>
+          <w:rFonts w:ascii="Times New Roman" w:eastAsia="Times New Roman" w:hAnsi="Times New Roman" w:cs="Times New Roman"/>
+          <w:lang w:eastAsia="es-CO"/>
+        </w:rPr>
+      </w:pPr>
+      <w:r>
+        <w:rPr>
+          <w:rFonts w:ascii="Times New Roman" w:eastAsia="Times New Roman" w:hAnsi="Times New Roman" w:cs="Times New Roman"/>
+          <w:lang w:eastAsia="es-CO"/>
+        </w:rPr>
+        <w:t>RF6.</w:t>
+      </w:r>
+      <w:r>
+        <w:rPr>
+          <w:rFonts w:ascii="Times New Roman" w:eastAsia="Times New Roman" w:hAnsi="Times New Roman" w:cs="Times New Roman"/>
+          <w:lang w:eastAsia="es-CO"/>
+        </w:rPr>
+        <w:t>Ver las estadísticas de la unidad.</w:t>
+      </w:r>
+      <w:r>
+        <w:rPr>
+          <w:rFonts w:ascii="Times New Roman" w:eastAsia="Times New Roman" w:hAnsi="Times New Roman" w:cs="Times New Roman"/>
+          <w:lang w:eastAsia="es-CO"/>
+        </w:rPr>
+        <w:t xml:space="preserve"> Dentro del menú el administrador tendrá unos gráficos para revisar todas las estadísticas del complejo residencial, cartera y </w:t>
+      </w:r>
+      <w:proofErr w:type="gramStart"/>
+      <w:r>
+        <w:rPr>
+          <w:rFonts w:ascii="Times New Roman" w:eastAsia="Times New Roman" w:hAnsi="Times New Roman" w:cs="Times New Roman"/>
+          <w:lang w:eastAsia="es-CO"/>
+        </w:rPr>
+        <w:t>residentes</w:t>
+      </w:r>
+      <w:proofErr w:type="gramEnd"/>
+      <w:r>
+        <w:rPr>
+          <w:rFonts w:ascii="Times New Roman" w:eastAsia="Times New Roman" w:hAnsi="Times New Roman" w:cs="Times New Roman"/>
+          <w:lang w:eastAsia="es-CO"/>
+        </w:rPr>
+        <w:t xml:space="preserve"> por ejemplo.</w:t>
+      </w:r>
+    </w:p>
+    <w:p>
+      <w:pPr>
+        <w:spacing w:before="100" w:beforeAutospacing="1" w:after="100" w:afterAutospacing="1" w:line="240" w:lineRule="auto"/>
+        <w:ind w:left="720"/>
+        <w:rPr>
+          <w:rFonts w:ascii="Times New Roman" w:eastAsia="Times New Roman" w:hAnsi="Times New Roman" w:cs="Times New Roman"/>
+          <w:lang w:eastAsia="es-CO"/>
+        </w:rPr>
+      </w:pPr>
+      <w:r>
+        <w:rPr>
+          <w:rFonts w:ascii="Times New Roman" w:eastAsia="Times New Roman" w:hAnsi="Times New Roman" w:cs="Times New Roman"/>
+          <w:lang w:eastAsia="es-CO"/>
+        </w:rPr>
+        <w:t>RF7.</w:t>
+      </w:r>
+      <w:r>
+        <w:rPr>
+          <w:rFonts w:ascii="Times New Roman" w:eastAsia="Times New Roman" w:hAnsi="Times New Roman" w:cs="Times New Roman"/>
+          <w:lang w:eastAsia="es-CO"/>
+        </w:rPr>
+        <w:t>Enviar reclamos por parte de los residentes.</w:t>
+      </w:r>
+      <w:r>
+        <w:rPr>
+          <w:rFonts w:ascii="Times New Roman" w:eastAsia="Times New Roman" w:hAnsi="Times New Roman" w:cs="Times New Roman"/>
+          <w:lang w:eastAsia="es-CO"/>
+        </w:rPr>
+        <w:t xml:space="preserve"> En el menú de los residentes habrá una opción para enviar quejas y reclamos al administrador.</w:t>
+      </w:r>
+    </w:p>
+    <w:p>
+      <w:pPr>
+        <w:spacing w:before="100" w:beforeAutospacing="1" w:after="100" w:afterAutospacing="1" w:line="240" w:lineRule="auto"/>
+        <w:ind w:left="720"/>
+        <w:rPr>
+          <w:rFonts w:ascii="Times New Roman" w:eastAsia="Times New Roman" w:hAnsi="Times New Roman" w:cs="Times New Roman"/>
+          <w:lang w:eastAsia="es-CO"/>
+        </w:rPr>
+      </w:pPr>
+      <w:r>
+        <w:rPr>
+          <w:rFonts w:ascii="Times New Roman" w:eastAsia="Times New Roman" w:hAnsi="Times New Roman" w:cs="Times New Roman"/>
+          <w:lang w:eastAsia="es-CO"/>
+        </w:rPr>
+        <w:t>RF8.</w:t>
+      </w:r>
+      <w:r>
+        <w:rPr>
+          <w:rFonts w:ascii="Times New Roman" w:eastAsia="Times New Roman" w:hAnsi="Times New Roman" w:cs="Times New Roman"/>
+          <w:lang w:eastAsia="es-CO"/>
+        </w:rPr>
+        <w:t>Generar reportes por parte del administrador.</w:t>
+      </w:r>
+      <w:r>
+        <w:rPr>
+          <w:rFonts w:ascii="Times New Roman" w:eastAsia="Times New Roman" w:hAnsi="Times New Roman" w:cs="Times New Roman"/>
+          <w:lang w:eastAsia="es-CO"/>
+        </w:rPr>
+        <w:t xml:space="preserve"> El administrador podrá generar </w:t>
       </w:r>
       <w:proofErr w:type="spellStart"/>
       <w:r>
         <w:rPr>
           <w:rFonts w:ascii="Times New Roman" w:eastAsia="Times New Roman" w:hAnsi="Times New Roman" w:cs="Times New Roman"/>
-          <w:sz w:val="24"/>
-          <w:szCs w:val="24"/>
-          <w:lang w:eastAsia="es-CO"/>
-        </w:rPr>
-        <w:t>csv</w:t>
+          <w:lang w:eastAsia="es-CO"/>
+        </w:rPr>
+        <w:t>pdfs</w:t>
       </w:r>
       <w:proofErr w:type="spellEnd"/>
       <w:r>
         <w:rPr>
           <w:rFonts w:ascii="Times New Roman" w:eastAsia="Times New Roman" w:hAnsi="Times New Roman" w:cs="Times New Roman"/>
-          <w:sz w:val="24"/>
-          <w:szCs w:val="24"/>
-          <w:lang w:eastAsia="es-CO"/>
-        </w:rPr>
-        <w:t xml:space="preserve"> con los datos de los residentes por apartamento</w:t>
-      </w:r>
-      <w:r>
-        <w:rPr>
-          <w:rFonts w:ascii="Times New Roman" w:eastAsia="Times New Roman" w:hAnsi="Times New Roman" w:cs="Times New Roman"/>
-          <w:sz w:val="24"/>
-          <w:szCs w:val="24"/>
-          <w:lang w:eastAsia="es-CO"/>
-        </w:rPr>
-        <w:t xml:space="preserve">, por parte del administrador se </w:t>
+          <w:lang w:eastAsia="es-CO"/>
+        </w:rPr>
+        <w:t xml:space="preserve"> con la información de la unidad para exportar o enviar a otros apartamentos.</w:t>
+      </w:r>
+    </w:p>
+    <w:p>
+      <w:pPr>
+        <w:spacing w:before="100" w:beforeAutospacing="1" w:after="100" w:afterAutospacing="1" w:line="240" w:lineRule="auto"/>
+        <w:ind w:left="720"/>
+        <w:rPr>
+          <w:rFonts w:ascii="Times New Roman" w:eastAsia="Times New Roman" w:hAnsi="Times New Roman" w:cs="Times New Roman"/>
+          <w:lang w:eastAsia="es-CO"/>
+        </w:rPr>
+      </w:pPr>
+      <w:r>
+        <w:rPr>
+          <w:rFonts w:ascii="Times New Roman" w:eastAsia="Times New Roman" w:hAnsi="Times New Roman" w:cs="Times New Roman"/>
+          <w:lang w:eastAsia="es-CO"/>
+        </w:rPr>
+        <w:t>RF9.</w:t>
+      </w:r>
+      <w:r>
+        <w:rPr>
+          <w:rFonts w:ascii="Times New Roman" w:eastAsia="Times New Roman" w:hAnsi="Times New Roman" w:cs="Times New Roman"/>
+          <w:lang w:eastAsia="es-CO"/>
+        </w:rPr>
+        <w:t>Gestionar los apartamentos y los residentes.</w:t>
+      </w:r>
+      <w:r>
+        <w:rPr>
+          <w:rFonts w:ascii="Times New Roman" w:eastAsia="Times New Roman" w:hAnsi="Times New Roman" w:cs="Times New Roman"/>
+          <w:lang w:eastAsia="es-CO"/>
+        </w:rPr>
+        <w:t xml:space="preserve"> Los apartamentos y residentes se podrán editar, eliminar o crear nuevos.</w:t>
+      </w:r>
+    </w:p>
+    <w:p>
+      <w:pPr>
+        <w:pStyle w:val="Prrafodelista"/>
+        <w:spacing w:before="100" w:beforeAutospacing="1" w:after="100" w:afterAutospacing="1" w:line="240" w:lineRule="auto"/>
+        <w:rPr>
+          <w:rFonts w:ascii="Times New Roman" w:eastAsia="Times New Roman" w:hAnsi="Times New Roman" w:cs="Times New Roman"/>
+          <w:lang w:eastAsia="es-CO"/>
+        </w:rPr>
+      </w:pPr>
+      <w:r>
+        <w:rPr>
+          <w:rFonts w:ascii="Times New Roman" w:eastAsia="Times New Roman" w:hAnsi="Times New Roman" w:cs="Times New Roman"/>
+          <w:lang w:eastAsia="es-CO"/>
+        </w:rPr>
+        <w:t xml:space="preserve">RF10.Dentro del menú del administrador habrá tablas para mostrar los </w:t>
       </w:r>
       <w:proofErr w:type="gramStart"/>
       <w:r>
         <w:rPr>
           <w:rFonts w:ascii="Times New Roman" w:eastAsia="Times New Roman" w:hAnsi="Times New Roman" w:cs="Times New Roman"/>
-          <w:sz w:val="24"/>
-          <w:szCs w:val="24"/>
-          <w:lang w:eastAsia="es-CO"/>
-        </w:rPr>
-        <w:t>pondrá</w:t>
+          <w:lang w:eastAsia="es-CO"/>
+        </w:rPr>
+        <w:t>apartamentos,  residentes</w:t>
       </w:r>
       <w:proofErr w:type="gramEnd"/>
       <w:r>
         <w:rPr>
           <w:rFonts w:ascii="Times New Roman" w:eastAsia="Times New Roman" w:hAnsi="Times New Roman" w:cs="Times New Roman"/>
-          <w:sz w:val="24"/>
-          <w:szCs w:val="24"/>
-          <w:lang w:eastAsia="es-CO"/>
-        </w:rPr>
-        <w:t xml:space="preserve"> exportar los residentes que tiene cada apartamento.</w:t>
-      </w:r>
-    </w:p>
-    <w:p>
-      <w:pPr>
-        <w:spacing w:before="100" w:beforeAutospacing="1" w:after="100" w:afterAutospacing="1" w:line="240" w:lineRule="auto"/>
-        <w:ind w:left="720"/>
-        <w:rPr>
-          <w:rFonts w:ascii="Times New Roman" w:eastAsia="Times New Roman" w:hAnsi="Times New Roman" w:cs="Times New Roman"/>
-          <w:sz w:val="24"/>
-          <w:szCs w:val="24"/>
-          <w:lang w:eastAsia="es-CO"/>
-        </w:rPr>
-      </w:pPr>
-      <w:r>
-        <w:rPr>
-          <w:rFonts w:ascii="Times New Roman" w:eastAsia="Times New Roman" w:hAnsi="Times New Roman" w:cs="Times New Roman"/>
-          <w:sz w:val="24"/>
-          <w:szCs w:val="24"/>
-          <w:lang w:eastAsia="es-CO"/>
-        </w:rPr>
-        <w:t>RF4.</w:t>
-      </w:r>
-      <w:r>
-        <w:rPr>
-          <w:rFonts w:ascii="Times New Roman" w:eastAsia="Times New Roman" w:hAnsi="Times New Roman" w:cs="Times New Roman"/>
-          <w:sz w:val="24"/>
-          <w:szCs w:val="24"/>
-          <w:lang w:eastAsia="es-CO"/>
-        </w:rPr>
-        <w:t>Permitir enviar unas notificaciones a todos los apartamentos por parte del administrador.</w:t>
-      </w:r>
-      <w:r>
-        <w:rPr>
-          <w:rFonts w:ascii="Times New Roman" w:eastAsia="Times New Roman" w:hAnsi="Times New Roman" w:cs="Times New Roman"/>
-          <w:sz w:val="24"/>
-          <w:szCs w:val="24"/>
-          <w:lang w:eastAsia="es-CO"/>
-        </w:rPr>
-        <w:t xml:space="preserve"> En el menú del administrador habrá una opción para enviar mensajes a todos los apartamentos o alguno en específico.</w:t>
-      </w:r>
-    </w:p>
-    <w:p>
-      <w:pPr>
-        <w:spacing w:before="100" w:beforeAutospacing="1" w:after="100" w:afterAutospacing="1" w:line="240" w:lineRule="auto"/>
-        <w:ind w:left="720"/>
-        <w:rPr>
-          <w:rFonts w:ascii="Times New Roman" w:eastAsia="Times New Roman" w:hAnsi="Times New Roman" w:cs="Times New Roman"/>
-          <w:sz w:val="24"/>
-          <w:szCs w:val="24"/>
-          <w:lang w:eastAsia="es-CO"/>
-        </w:rPr>
-      </w:pPr>
-      <w:r>
-        <w:rPr>
-          <w:rFonts w:ascii="Times New Roman" w:eastAsia="Times New Roman" w:hAnsi="Times New Roman" w:cs="Times New Roman"/>
-          <w:sz w:val="24"/>
-          <w:szCs w:val="24"/>
-          <w:lang w:eastAsia="es-CO"/>
-        </w:rPr>
-        <w:t>RF5.</w:t>
-      </w:r>
-      <w:r>
-        <w:rPr>
-          <w:rFonts w:ascii="Times New Roman" w:eastAsia="Times New Roman" w:hAnsi="Times New Roman" w:cs="Times New Roman"/>
-          <w:sz w:val="24"/>
-          <w:szCs w:val="24"/>
-          <w:lang w:eastAsia="es-CO"/>
-        </w:rPr>
-        <w:t>Permitir reservar una zona común del complejo</w:t>
-      </w:r>
-      <w:r>
-        <w:rPr>
-          <w:rFonts w:ascii="Times New Roman" w:eastAsia="Times New Roman" w:hAnsi="Times New Roman" w:cs="Times New Roman"/>
-          <w:sz w:val="24"/>
-          <w:szCs w:val="24"/>
-          <w:lang w:eastAsia="es-CO"/>
-        </w:rPr>
-        <w:t>, los residentes tendrán la posibilidad a través del menú reservan alguna de las zonas comunes.</w:t>
-      </w:r>
-    </w:p>
-    <w:p>
-      <w:pPr>
-        <w:spacing w:before="100" w:beforeAutospacing="1" w:after="100" w:afterAutospacing="1" w:line="240" w:lineRule="auto"/>
-        <w:ind w:left="720"/>
-        <w:rPr>
-          <w:rFonts w:ascii="Times New Roman" w:eastAsia="Times New Roman" w:hAnsi="Times New Roman" w:cs="Times New Roman"/>
-          <w:sz w:val="24"/>
-          <w:szCs w:val="24"/>
-          <w:lang w:eastAsia="es-CO"/>
-        </w:rPr>
-      </w:pPr>
-      <w:r>
-        <w:rPr>
-          <w:rFonts w:ascii="Times New Roman" w:eastAsia="Times New Roman" w:hAnsi="Times New Roman" w:cs="Times New Roman"/>
-          <w:sz w:val="24"/>
-          <w:szCs w:val="24"/>
-          <w:lang w:eastAsia="es-CO"/>
-        </w:rPr>
-        <w:t>RF6.</w:t>
-      </w:r>
-      <w:r>
-        <w:rPr>
-          <w:rFonts w:ascii="Times New Roman" w:eastAsia="Times New Roman" w:hAnsi="Times New Roman" w:cs="Times New Roman"/>
-          <w:sz w:val="24"/>
-          <w:szCs w:val="24"/>
-          <w:lang w:eastAsia="es-CO"/>
-        </w:rPr>
-        <w:t>Ver las estadísticas de la unidad.</w:t>
-      </w:r>
-      <w:r>
-        <w:rPr>
-          <w:rFonts w:ascii="Times New Roman" w:eastAsia="Times New Roman" w:hAnsi="Times New Roman" w:cs="Times New Roman"/>
-          <w:sz w:val="24"/>
-          <w:szCs w:val="24"/>
-          <w:lang w:eastAsia="es-CO"/>
-        </w:rPr>
-        <w:t xml:space="preserve"> Dentro del menú el administrador tendrá unos gráficos para revisar todas las estadísticas del complejo residencial, cartera y </w:t>
+          <w:lang w:eastAsia="es-CO"/>
+        </w:rPr>
+        <w:t>,  porteros,  personal de servicios, mascotas y carros.</w:t>
+      </w:r>
+    </w:p>
+    <w:p>
+      <w:pPr>
+        <w:spacing w:before="100" w:beforeAutospacing="1" w:after="100" w:afterAutospacing="1" w:line="240" w:lineRule="auto"/>
+        <w:ind w:left="708"/>
+        <w:rPr>
+          <w:rFonts w:ascii="Times New Roman" w:eastAsia="Times New Roman" w:hAnsi="Times New Roman" w:cs="Times New Roman"/>
+          <w:lang w:eastAsia="es-CO"/>
+        </w:rPr>
+      </w:pPr>
+      <w:r>
+        <w:rPr>
+          <w:rFonts w:ascii="Times New Roman" w:eastAsia="Times New Roman" w:hAnsi="Times New Roman" w:cs="Times New Roman"/>
+          <w:lang w:eastAsia="es-CO"/>
+        </w:rPr>
+        <w:t xml:space="preserve">RF11.Gestionar las personas de servicio y limpieza se podrán </w:t>
       </w:r>
       <w:proofErr w:type="gramStart"/>
       <w:r>
         <w:rPr>
           <w:rFonts w:ascii="Times New Roman" w:eastAsia="Times New Roman" w:hAnsi="Times New Roman" w:cs="Times New Roman"/>
-          <w:sz w:val="24"/>
-          <w:szCs w:val="24"/>
-          <w:lang w:eastAsia="es-CO"/>
-        </w:rPr>
-        <w:t>residentes</w:t>
+          <w:lang w:eastAsia="es-CO"/>
+        </w:rPr>
+        <w:t>editar ,</w:t>
       </w:r>
       <w:proofErr w:type="gramEnd"/>
       <w:r>
         <w:rPr>
           <w:rFonts w:ascii="Times New Roman" w:eastAsia="Times New Roman" w:hAnsi="Times New Roman" w:cs="Times New Roman"/>
-          <w:sz w:val="24"/>
-          <w:szCs w:val="24"/>
-          <w:lang w:eastAsia="es-CO"/>
-        </w:rPr>
-        <w:t xml:space="preserve"> por ejemplo.</w:t>
-      </w:r>
-    </w:p>
-    <w:p>
-      <w:pPr>
-        <w:spacing w:before="100" w:beforeAutospacing="1" w:after="100" w:afterAutospacing="1" w:line="240" w:lineRule="auto"/>
-        <w:ind w:left="720"/>
-        <w:rPr>
-          <w:rFonts w:ascii="Times New Roman" w:eastAsia="Times New Roman" w:hAnsi="Times New Roman" w:cs="Times New Roman"/>
-          <w:sz w:val="24"/>
-          <w:szCs w:val="24"/>
-          <w:lang w:eastAsia="es-CO"/>
-        </w:rPr>
-      </w:pPr>
-      <w:r>
-        <w:rPr>
-          <w:rFonts w:ascii="Times New Roman" w:eastAsia="Times New Roman" w:hAnsi="Times New Roman" w:cs="Times New Roman"/>
-          <w:sz w:val="24"/>
-          <w:szCs w:val="24"/>
-          <w:lang w:eastAsia="es-CO"/>
-        </w:rPr>
-        <w:t>RF7.</w:t>
-      </w:r>
-      <w:r>
-        <w:rPr>
-          <w:rFonts w:ascii="Times New Roman" w:eastAsia="Times New Roman" w:hAnsi="Times New Roman" w:cs="Times New Roman"/>
-          <w:sz w:val="24"/>
-          <w:szCs w:val="24"/>
-          <w:lang w:eastAsia="es-CO"/>
-        </w:rPr>
-        <w:t>Enviar reclamos por parte de los residentes.</w:t>
-      </w:r>
-      <w:r>
-        <w:rPr>
-          <w:rFonts w:ascii="Times New Roman" w:eastAsia="Times New Roman" w:hAnsi="Times New Roman" w:cs="Times New Roman"/>
-          <w:sz w:val="24"/>
-          <w:szCs w:val="24"/>
-          <w:lang w:eastAsia="es-CO"/>
-        </w:rPr>
-        <w:t xml:space="preserve"> En el menú de los residentes habrá una opción para enviar quejas y reclamos al administrador.</w:t>
-      </w:r>
-    </w:p>
-    <w:p>
-      <w:pPr>
-        <w:spacing w:before="100" w:beforeAutospacing="1" w:after="100" w:afterAutospacing="1" w:line="240" w:lineRule="auto"/>
-        <w:ind w:left="720"/>
-        <w:rPr>
-          <w:rFonts w:ascii="Times New Roman" w:eastAsia="Times New Roman" w:hAnsi="Times New Roman" w:cs="Times New Roman"/>
-          <w:sz w:val="24"/>
-          <w:szCs w:val="24"/>
-          <w:lang w:eastAsia="es-CO"/>
-        </w:rPr>
-      </w:pPr>
-      <w:r>
-        <w:rPr>
-          <w:rFonts w:ascii="Times New Roman" w:eastAsia="Times New Roman" w:hAnsi="Times New Roman" w:cs="Times New Roman"/>
-          <w:sz w:val="24"/>
-          <w:szCs w:val="24"/>
-          <w:lang w:eastAsia="es-CO"/>
-        </w:rPr>
-        <w:t>RF8.</w:t>
-      </w:r>
-      <w:r>
-        <w:rPr>
-          <w:rFonts w:ascii="Times New Roman" w:eastAsia="Times New Roman" w:hAnsi="Times New Roman" w:cs="Times New Roman"/>
-          <w:sz w:val="24"/>
-          <w:szCs w:val="24"/>
-          <w:lang w:eastAsia="es-CO"/>
-        </w:rPr>
-        <w:t>Generar reportes por parte del administrador.</w:t>
-      </w:r>
-      <w:r>
-        <w:rPr>
-          <w:rFonts w:ascii="Times New Roman" w:eastAsia="Times New Roman" w:hAnsi="Times New Roman" w:cs="Times New Roman"/>
-          <w:sz w:val="24"/>
-          <w:szCs w:val="24"/>
-          <w:lang w:eastAsia="es-CO"/>
-        </w:rPr>
-        <w:t xml:space="preserve"> El administrador podrá generar </w:t>
-      </w:r>
-      <w:proofErr w:type="spellStart"/>
-      <w:r>
-        <w:rPr>
-          <w:rFonts w:ascii="Times New Roman" w:eastAsia="Times New Roman" w:hAnsi="Times New Roman" w:cs="Times New Roman"/>
-          <w:sz w:val="24"/>
-          <w:szCs w:val="24"/>
-          <w:lang w:eastAsia="es-CO"/>
-        </w:rPr>
-        <w:t>pdfs</w:t>
-      </w:r>
-      <w:proofErr w:type="spellEnd"/>
-      <w:r>
-        <w:rPr>
-          <w:rFonts w:ascii="Times New Roman" w:eastAsia="Times New Roman" w:hAnsi="Times New Roman" w:cs="Times New Roman"/>
-          <w:sz w:val="24"/>
-          <w:szCs w:val="24"/>
-          <w:lang w:eastAsia="es-CO"/>
-        </w:rPr>
-        <w:t xml:space="preserve"> con la información de la unidad para exportar o enviar a otros apartamentos.</w:t>
-      </w:r>
-    </w:p>
-    <w:p>
-      <w:pPr>
-        <w:spacing w:before="100" w:beforeAutospacing="1" w:after="100" w:afterAutospacing="1" w:line="240" w:lineRule="auto"/>
-        <w:ind w:left="720"/>
-        <w:rPr>
-          <w:rFonts w:ascii="Times New Roman" w:eastAsia="Times New Roman" w:hAnsi="Times New Roman" w:cs="Times New Roman"/>
-          <w:sz w:val="24"/>
-          <w:szCs w:val="24"/>
-          <w:lang w:eastAsia="es-CO"/>
-        </w:rPr>
-      </w:pPr>
-      <w:r>
-        <w:rPr>
-          <w:rFonts w:ascii="Times New Roman" w:eastAsia="Times New Roman" w:hAnsi="Times New Roman" w:cs="Times New Roman"/>
-          <w:sz w:val="24"/>
-          <w:szCs w:val="24"/>
-          <w:lang w:eastAsia="es-CO"/>
-        </w:rPr>
-        <w:t>RF9.</w:t>
-      </w:r>
-      <w:r>
-        <w:rPr>
-          <w:rFonts w:ascii="Times New Roman" w:eastAsia="Times New Roman" w:hAnsi="Times New Roman" w:cs="Times New Roman"/>
-          <w:sz w:val="24"/>
-          <w:szCs w:val="24"/>
-          <w:lang w:eastAsia="es-CO"/>
-        </w:rPr>
-        <w:t>Gestionar los apartamentos y los residentes.</w:t>
-      </w:r>
-      <w:r>
-        <w:rPr>
-          <w:rFonts w:ascii="Times New Roman" w:eastAsia="Times New Roman" w:hAnsi="Times New Roman" w:cs="Times New Roman"/>
-          <w:sz w:val="24"/>
-          <w:szCs w:val="24"/>
-          <w:lang w:eastAsia="es-CO"/>
-        </w:rPr>
-        <w:t xml:space="preserve"> Los apartamentos y residentes se podrán editar, eliminar o crear nuevos.</w:t>
+          <w:lang w:eastAsia="es-CO"/>
+        </w:rPr>
+        <w:t xml:space="preserve"> eliminar o crear nuevos.</w:t>
       </w:r>
     </w:p>
     <w:p>
@@ -903,251 +796,30 @@
         <w:spacing w:before="100" w:beforeAutospacing="1" w:after="100" w:afterAutospacing="1" w:line="240" w:lineRule="auto"/>
         <w:rPr>
           <w:rFonts w:ascii="Times New Roman" w:eastAsia="Times New Roman" w:hAnsi="Times New Roman" w:cs="Times New Roman"/>
-          <w:sz w:val="24"/>
-          <w:szCs w:val="24"/>
-          <w:lang w:eastAsia="es-CO"/>
-        </w:rPr>
-      </w:pPr>
-      <w:r>
-        <w:rPr>
-          <w:rFonts w:ascii="Times New Roman" w:eastAsia="Times New Roman" w:hAnsi="Times New Roman" w:cs="Times New Roman"/>
-          <w:sz w:val="24"/>
-          <w:szCs w:val="24"/>
-          <w:lang w:eastAsia="es-CO"/>
-        </w:rPr>
-        <w:t>RF</w:t>
-      </w:r>
-      <w:r>
-        <w:rPr>
-          <w:rFonts w:ascii="Times New Roman" w:eastAsia="Times New Roman" w:hAnsi="Times New Roman" w:cs="Times New Roman"/>
-          <w:sz w:val="24"/>
-          <w:szCs w:val="24"/>
-          <w:lang w:eastAsia="es-CO"/>
-        </w:rPr>
-        <w:t>10</w:t>
-      </w:r>
-      <w:r>
-        <w:rPr>
-          <w:rFonts w:ascii="Times New Roman" w:eastAsia="Times New Roman" w:hAnsi="Times New Roman" w:cs="Times New Roman"/>
-          <w:sz w:val="24"/>
-          <w:szCs w:val="24"/>
-          <w:lang w:eastAsia="es-CO"/>
-        </w:rPr>
-        <w:t>.</w:t>
-      </w:r>
-      <w:r>
-        <w:rPr>
-          <w:rFonts w:ascii="Times New Roman" w:eastAsia="Times New Roman" w:hAnsi="Times New Roman" w:cs="Times New Roman"/>
-          <w:sz w:val="24"/>
-          <w:szCs w:val="24"/>
-          <w:lang w:eastAsia="es-CO"/>
-        </w:rPr>
-        <w:t xml:space="preserve">Dentro del menú del administrador habrá tablas para mostrar los </w:t>
-      </w:r>
-      <w:proofErr w:type="gramStart"/>
-      <w:r>
-        <w:rPr>
-          <w:rFonts w:ascii="Times New Roman" w:eastAsia="Times New Roman" w:hAnsi="Times New Roman" w:cs="Times New Roman"/>
-          <w:sz w:val="24"/>
-          <w:szCs w:val="24"/>
-          <w:lang w:eastAsia="es-CO"/>
-        </w:rPr>
-        <w:t>apartamentos,  residentes</w:t>
-      </w:r>
-      <w:proofErr w:type="gramEnd"/>
-      <w:r>
-        <w:rPr>
-          <w:rFonts w:ascii="Times New Roman" w:eastAsia="Times New Roman" w:hAnsi="Times New Roman" w:cs="Times New Roman"/>
-          <w:sz w:val="24"/>
-          <w:szCs w:val="24"/>
-          <w:lang w:eastAsia="es-CO"/>
-        </w:rPr>
-        <w:t>,  porteros,  personal de servicios, mascotas y carros</w:t>
-      </w:r>
-      <w:r>
-        <w:rPr>
-          <w:rFonts w:ascii="Times New Roman" w:eastAsia="Times New Roman" w:hAnsi="Times New Roman" w:cs="Times New Roman"/>
-          <w:sz w:val="24"/>
-          <w:szCs w:val="24"/>
-          <w:lang w:eastAsia="es-CO"/>
-        </w:rPr>
-        <w:t>.</w:t>
-      </w:r>
-    </w:p>
-    <w:p>
-      <w:pPr>
-        <w:spacing w:before="100" w:beforeAutospacing="1" w:after="100" w:afterAutospacing="1" w:line="240" w:lineRule="auto"/>
-        <w:ind w:left="708"/>
-        <w:rPr>
-          <w:rFonts w:ascii="Times New Roman" w:eastAsia="Times New Roman" w:hAnsi="Times New Roman" w:cs="Times New Roman"/>
-          <w:sz w:val="24"/>
-          <w:szCs w:val="24"/>
-          <w:lang w:eastAsia="es-CO"/>
-        </w:rPr>
-      </w:pPr>
-      <w:r>
-        <w:rPr>
-          <w:rFonts w:ascii="Times New Roman" w:eastAsia="Times New Roman" w:hAnsi="Times New Roman" w:cs="Times New Roman"/>
-          <w:sz w:val="24"/>
-          <w:szCs w:val="24"/>
-          <w:lang w:eastAsia="es-CO"/>
-        </w:rPr>
-        <w:t>RF</w:t>
-      </w:r>
-      <w:r>
-        <w:rPr>
-          <w:rFonts w:ascii="Times New Roman" w:eastAsia="Times New Roman" w:hAnsi="Times New Roman" w:cs="Times New Roman"/>
-          <w:sz w:val="24"/>
-          <w:szCs w:val="24"/>
-          <w:lang w:eastAsia="es-CO"/>
-        </w:rPr>
-        <w:t>11</w:t>
-      </w:r>
-      <w:r>
-        <w:rPr>
-          <w:rFonts w:ascii="Times New Roman" w:eastAsia="Times New Roman" w:hAnsi="Times New Roman" w:cs="Times New Roman"/>
-          <w:sz w:val="24"/>
-          <w:szCs w:val="24"/>
-          <w:lang w:eastAsia="es-CO"/>
-        </w:rPr>
-        <w:t xml:space="preserve">.Gestionar </w:t>
-      </w:r>
-      <w:r>
-        <w:rPr>
-          <w:rFonts w:ascii="Times New Roman" w:eastAsia="Times New Roman" w:hAnsi="Times New Roman" w:cs="Times New Roman"/>
-          <w:sz w:val="24"/>
-          <w:szCs w:val="24"/>
-          <w:lang w:eastAsia="es-CO"/>
-        </w:rPr>
-        <w:t>las personas de servicio y limpieza s</w:t>
-      </w:r>
-      <w:r>
-        <w:rPr>
-          <w:rFonts w:ascii="Times New Roman" w:eastAsia="Times New Roman" w:hAnsi="Times New Roman" w:cs="Times New Roman"/>
-          <w:sz w:val="24"/>
-          <w:szCs w:val="24"/>
-          <w:lang w:eastAsia="es-CO"/>
-        </w:rPr>
-        <w:t xml:space="preserve">e podrán </w:t>
-      </w:r>
-      <w:proofErr w:type="gramStart"/>
-      <w:r>
-        <w:rPr>
-          <w:rFonts w:ascii="Times New Roman" w:eastAsia="Times New Roman" w:hAnsi="Times New Roman" w:cs="Times New Roman"/>
-          <w:sz w:val="24"/>
-          <w:szCs w:val="24"/>
-          <w:lang w:eastAsia="es-CO"/>
-        </w:rPr>
-        <w:t>editar</w:t>
-      </w:r>
-      <w:r>
-        <w:rPr>
-          <w:rFonts w:ascii="Times New Roman" w:eastAsia="Times New Roman" w:hAnsi="Times New Roman" w:cs="Times New Roman"/>
-          <w:sz w:val="24"/>
-          <w:szCs w:val="24"/>
-          <w:lang w:eastAsia="es-CO"/>
-        </w:rPr>
-        <w:t xml:space="preserve"> </w:t>
-      </w:r>
-      <w:r>
-        <w:rPr>
-          <w:rFonts w:ascii="Times New Roman" w:eastAsia="Times New Roman" w:hAnsi="Times New Roman" w:cs="Times New Roman"/>
-          <w:sz w:val="24"/>
-          <w:szCs w:val="24"/>
-          <w:lang w:eastAsia="es-CO"/>
-        </w:rPr>
-        <w:t>,</w:t>
-      </w:r>
-      <w:proofErr w:type="gramEnd"/>
-      <w:r>
-        <w:rPr>
-          <w:rFonts w:ascii="Times New Roman" w:eastAsia="Times New Roman" w:hAnsi="Times New Roman" w:cs="Times New Roman"/>
-          <w:sz w:val="24"/>
-          <w:szCs w:val="24"/>
-          <w:lang w:eastAsia="es-CO"/>
-        </w:rPr>
-        <w:t xml:space="preserve"> eliminar o crear nuevos.</w:t>
-      </w:r>
-    </w:p>
-    <w:p>
-      <w:pPr>
-        <w:pStyle w:val="Prrafodelista"/>
-        <w:spacing w:before="100" w:beforeAutospacing="1" w:after="100" w:afterAutospacing="1" w:line="240" w:lineRule="auto"/>
-        <w:rPr>
-          <w:rFonts w:ascii="Times New Roman" w:eastAsia="Times New Roman" w:hAnsi="Times New Roman" w:cs="Times New Roman"/>
-          <w:sz w:val="24"/>
-          <w:szCs w:val="24"/>
-          <w:lang w:eastAsia="es-CO"/>
-        </w:rPr>
-      </w:pPr>
-      <w:r>
-        <w:rPr>
-          <w:rFonts w:ascii="Times New Roman" w:eastAsia="Times New Roman" w:hAnsi="Times New Roman" w:cs="Times New Roman"/>
-          <w:sz w:val="24"/>
-          <w:szCs w:val="24"/>
-          <w:lang w:eastAsia="es-CO"/>
-        </w:rPr>
-        <w:t>RF</w:t>
-      </w:r>
-      <w:r>
-        <w:rPr>
-          <w:rFonts w:ascii="Times New Roman" w:eastAsia="Times New Roman" w:hAnsi="Times New Roman" w:cs="Times New Roman"/>
-          <w:sz w:val="24"/>
-          <w:szCs w:val="24"/>
-          <w:lang w:eastAsia="es-CO"/>
-        </w:rPr>
-        <w:t>12</w:t>
-      </w:r>
-      <w:r>
-        <w:rPr>
-          <w:rFonts w:ascii="Times New Roman" w:eastAsia="Times New Roman" w:hAnsi="Times New Roman" w:cs="Times New Roman"/>
-          <w:sz w:val="24"/>
-          <w:szCs w:val="24"/>
-          <w:lang w:eastAsia="es-CO"/>
-        </w:rPr>
-        <w:t xml:space="preserve">.Gestionar los </w:t>
-      </w:r>
-      <w:r>
-        <w:rPr>
-          <w:rFonts w:ascii="Times New Roman" w:eastAsia="Times New Roman" w:hAnsi="Times New Roman" w:cs="Times New Roman"/>
-          <w:sz w:val="24"/>
-          <w:szCs w:val="24"/>
-          <w:lang w:eastAsia="es-CO"/>
-        </w:rPr>
-        <w:t>porteros</w:t>
-      </w:r>
-      <w:r>
-        <w:rPr>
-          <w:rFonts w:ascii="Times New Roman" w:eastAsia="Times New Roman" w:hAnsi="Times New Roman" w:cs="Times New Roman"/>
-          <w:sz w:val="24"/>
-          <w:szCs w:val="24"/>
-          <w:lang w:eastAsia="es-CO"/>
-        </w:rPr>
-        <w:t xml:space="preserve">. Los </w:t>
-      </w:r>
-      <w:r>
-        <w:rPr>
-          <w:rFonts w:ascii="Times New Roman" w:eastAsia="Times New Roman" w:hAnsi="Times New Roman" w:cs="Times New Roman"/>
-          <w:sz w:val="24"/>
-          <w:szCs w:val="24"/>
-          <w:lang w:eastAsia="es-CO"/>
-        </w:rPr>
-        <w:t>porteros</w:t>
-      </w:r>
-      <w:r>
-        <w:rPr>
-          <w:rFonts w:ascii="Times New Roman" w:eastAsia="Times New Roman" w:hAnsi="Times New Roman" w:cs="Times New Roman"/>
-          <w:sz w:val="24"/>
-          <w:szCs w:val="24"/>
-          <w:lang w:eastAsia="es-CO"/>
-        </w:rPr>
-        <w:t xml:space="preserve"> se podrán editar, eliminar o crear nuevos.</w:t>
-      </w:r>
-    </w:p>
-    <w:p/>
+          <w:lang w:eastAsia="es-CO"/>
+        </w:rPr>
+      </w:pPr>
+      <w:r>
+        <w:rPr>
+          <w:rFonts w:ascii="Times New Roman" w:eastAsia="Times New Roman" w:hAnsi="Times New Roman" w:cs="Times New Roman"/>
+          <w:lang w:eastAsia="es-CO"/>
+        </w:rPr>
+        <w:t>RF12.Gestionar los porteros. Los porteros se podrán editar, eliminar o crear nuevos.</w:t>
+      </w:r>
+    </w:p>
+    <w:p>
+      <w:pPr>
+        <w:rPr>
+          <w:rFonts w:ascii="Times New Roman" w:hAnsi="Times New Roman" w:cs="Times New Roman"/>
+        </w:rPr>
+      </w:pPr>
+    </w:p>
     <w:p>
       <w:pPr>
         <w:jc w:val="center"/>
+        <w:rPr>
+          <w:rFonts w:ascii="Times New Roman" w:hAnsi="Times New Roman" w:cs="Times New Roman"/>
+        </w:rPr>
       </w:pPr>
     </w:p>
     <w:p>
@@ -1158,6 +830,8 @@
           <w:b/>
           <w:bCs/>
           <w:color w:val="000000" w:themeColor="text1"/>
+          <w:sz w:val="22"/>
+          <w:szCs w:val="22"/>
         </w:rPr>
       </w:pPr>
       <w:r>
@@ -1166,18 +840,11 @@
           <w:b/>
           <w:bCs/>
           <w:color w:val="000000" w:themeColor="text1"/>
+          <w:sz w:val="22"/>
+          <w:szCs w:val="22"/>
         </w:rPr>
         <w:lastRenderedPageBreak/>
-        <w:t xml:space="preserve">Requerimientos </w:t>
-      </w:r>
-      <w:r>
-        <w:rPr>
-          <w:rFonts w:ascii="Times New Roman" w:hAnsi="Times New Roman" w:cs="Times New Roman"/>
-          <w:b/>
-          <w:bCs/>
-          <w:color w:val="000000" w:themeColor="text1"/>
-        </w:rPr>
-        <w:t>completos</w:t>
+        <w:t>Requerimientos completos</w:t>
       </w:r>
     </w:p>
     <w:p>
@@ -1186,37 +853,15 @@
         <w:ind w:left="720"/>
         <w:rPr>
           <w:rFonts w:ascii="Times New Roman" w:eastAsia="Times New Roman" w:hAnsi="Times New Roman" w:cs="Times New Roman"/>
-          <w:sz w:val="24"/>
-          <w:szCs w:val="24"/>
-          <w:lang w:eastAsia="es-CO"/>
-        </w:rPr>
-      </w:pPr>
-      <w:r>
-        <w:rPr>
-          <w:rFonts w:ascii="Times New Roman" w:eastAsia="Times New Roman" w:hAnsi="Times New Roman" w:cs="Times New Roman"/>
-          <w:sz w:val="24"/>
-          <w:szCs w:val="24"/>
-          <w:lang w:eastAsia="es-CO"/>
-        </w:rPr>
-        <w:t>RF1.</w:t>
-      </w:r>
-      <w:r>
-        <w:rPr>
-          <w:rFonts w:ascii="Times New Roman" w:eastAsia="Times New Roman" w:hAnsi="Times New Roman" w:cs="Times New Roman"/>
-          <w:sz w:val="24"/>
-          <w:szCs w:val="24"/>
-          <w:lang w:eastAsia="es-CO"/>
-        </w:rPr>
-        <w:t>Permite ingresar al administrador a su menú, y permite el ingreso por apartamento a su respectivo menú</w:t>
-      </w:r>
-      <w:r>
-        <w:rPr>
-          <w:rFonts w:ascii="Times New Roman" w:eastAsia="Times New Roman" w:hAnsi="Times New Roman" w:cs="Times New Roman"/>
-          <w:sz w:val="24"/>
-          <w:szCs w:val="24"/>
-          <w:lang w:eastAsia="es-CO"/>
-        </w:rPr>
-        <w:t>, un administrador no puede ingresar al menú de un apartamento y un apartamento no puede ingresar al menú de administrador.</w:t>
+          <w:lang w:eastAsia="es-CO"/>
+        </w:rPr>
+      </w:pPr>
+      <w:r>
+        <w:rPr>
+          <w:rFonts w:ascii="Times New Roman" w:eastAsia="Times New Roman" w:hAnsi="Times New Roman" w:cs="Times New Roman"/>
+          <w:lang w:eastAsia="es-CO"/>
+        </w:rPr>
+        <w:t>RF1.Permite ingresar al administrador a su menú, y permite el ingreso por apartamento a su respectivo menú, un administrador no puede ingresar al menú de un apartamento y un apartamento no puede ingresar al menú de administrador.</w:t>
       </w:r>
     </w:p>
     <w:p>
@@ -1225,8 +870,6 @@
         <w:ind w:left="720"/>
         <w:rPr>
           <w:rFonts w:ascii="Times New Roman" w:eastAsia="Times New Roman" w:hAnsi="Times New Roman" w:cs="Times New Roman"/>
-          <w:sz w:val="24"/>
-          <w:szCs w:val="24"/>
           <w:u w:val="single"/>
           <w:lang w:eastAsia="es-CO"/>
         </w:rPr>
@@ -1234,27 +877,14 @@
       <w:r>
         <w:rPr>
           <w:rFonts w:ascii="Times New Roman" w:eastAsia="Times New Roman" w:hAnsi="Times New Roman" w:cs="Times New Roman"/>
-          <w:sz w:val="24"/>
-          <w:szCs w:val="24"/>
-          <w:lang w:eastAsia="es-CO"/>
-        </w:rPr>
-        <w:t>RF3.</w:t>
-      </w:r>
-      <w:r>
-        <w:rPr>
-          <w:rFonts w:ascii="Times New Roman" w:eastAsia="Times New Roman" w:hAnsi="Times New Roman" w:cs="Times New Roman"/>
-          <w:sz w:val="24"/>
-          <w:szCs w:val="24"/>
-          <w:lang w:eastAsia="es-CO"/>
-        </w:rPr>
-        <w:t xml:space="preserve">Generar un </w:t>
+          <w:lang w:eastAsia="es-CO"/>
+        </w:rPr>
+        <w:t xml:space="preserve">RF3.Generar un </w:t>
       </w:r>
       <w:proofErr w:type="spellStart"/>
       <w:r>
         <w:rPr>
           <w:rFonts w:ascii="Times New Roman" w:eastAsia="Times New Roman" w:hAnsi="Times New Roman" w:cs="Times New Roman"/>
-          <w:sz w:val="24"/>
-          <w:szCs w:val="24"/>
           <w:lang w:eastAsia="es-CO"/>
         </w:rPr>
         <w:t>csv</w:t>
@@ -1263,38 +893,9 @@
       <w:r>
         <w:rPr>
           <w:rFonts w:ascii="Times New Roman" w:eastAsia="Times New Roman" w:hAnsi="Times New Roman" w:cs="Times New Roman"/>
-          <w:sz w:val="24"/>
-          <w:szCs w:val="24"/>
-          <w:lang w:eastAsia="es-CO"/>
-        </w:rPr>
-        <w:t xml:space="preserve"> con los datos de los residentes por apartamento</w:t>
-      </w:r>
-      <w:r>
-        <w:rPr>
-          <w:rFonts w:ascii="Times New Roman" w:eastAsia="Times New Roman" w:hAnsi="Times New Roman" w:cs="Times New Roman"/>
-          <w:sz w:val="24"/>
-          <w:szCs w:val="24"/>
-          <w:lang w:eastAsia="es-CO"/>
-        </w:rPr>
-        <w:t xml:space="preserve">, por parte del administrador se podrá exportar </w:t>
-      </w:r>
-      <w:r>
-        <w:rPr>
-          <w:rFonts w:ascii="Times New Roman" w:eastAsia="Times New Roman" w:hAnsi="Times New Roman" w:cs="Times New Roman"/>
-          <w:sz w:val="24"/>
-          <w:szCs w:val="24"/>
-          <w:lang w:eastAsia="es-CO"/>
-        </w:rPr>
-        <w:t>los</w:t>
-      </w:r>
-      <w:r>
-        <w:rPr>
-          <w:rFonts w:ascii="Times New Roman" w:eastAsia="Times New Roman" w:hAnsi="Times New Roman" w:cs="Times New Roman"/>
-          <w:sz w:val="24"/>
-          <w:szCs w:val="24"/>
-          <w:lang w:eastAsia="es-CO"/>
-        </w:rPr>
-        <w:t xml:space="preserve"> residentes que tiene cada apartamento.</w:t>
+          <w:lang w:eastAsia="es-CO"/>
+        </w:rPr>
+        <w:t xml:space="preserve"> con los datos de los residentes por apartamento, por parte del administrador se podrá exportar los residentes que tiene cada apartamento.</w:t>
       </w:r>
     </w:p>
     <w:p>
@@ -1303,8 +904,6 @@
         <w:ind w:left="720"/>
         <w:rPr>
           <w:rFonts w:ascii="Times New Roman" w:eastAsia="Times New Roman" w:hAnsi="Times New Roman" w:cs="Times New Roman"/>
-          <w:sz w:val="24"/>
-          <w:szCs w:val="24"/>
           <w:u w:val="single"/>
           <w:lang w:eastAsia="es-CO"/>
         </w:rPr>
@@ -1315,36 +914,44 @@
         <w:spacing w:before="100" w:beforeAutospacing="1" w:after="100" w:afterAutospacing="1" w:line="240" w:lineRule="auto"/>
         <w:rPr>
           <w:rFonts w:ascii="Times New Roman" w:eastAsia="Times New Roman" w:hAnsi="Times New Roman" w:cs="Times New Roman"/>
-          <w:sz w:val="24"/>
-          <w:szCs w:val="24"/>
-          <w:lang w:eastAsia="es-CO"/>
-        </w:rPr>
-      </w:pPr>
-      <w:r>
-        <w:rPr>
-          <w:rFonts w:ascii="Times New Roman" w:eastAsia="Times New Roman" w:hAnsi="Times New Roman" w:cs="Times New Roman"/>
-          <w:sz w:val="24"/>
-          <w:szCs w:val="24"/>
-          <w:lang w:eastAsia="es-CO"/>
-        </w:rPr>
-        <w:t>Para las pruebas hemos utilizado una unidad de 4 torres, 10 pisos y 4 apartamentos por torres, para iniciar sesión en un apartamento su usuario es numero de apto + _ y su torre, por ejemplo 403_3 y su contraseña es 1234.</w:t>
-      </w:r>
-    </w:p>
-    <w:p>
-      <w:pPr>
-        <w:spacing w:before="100" w:beforeAutospacing="1" w:after="100" w:afterAutospacing="1" w:line="240" w:lineRule="auto"/>
-        <w:rPr>
-          <w:rFonts w:ascii="Times New Roman" w:eastAsia="Times New Roman" w:hAnsi="Times New Roman" w:cs="Times New Roman"/>
-          <w:sz w:val="24"/>
-          <w:szCs w:val="24"/>
-          <w:lang w:eastAsia="es-CO"/>
-        </w:rPr>
-      </w:pPr>
-      <w:r>
-        <w:rPr>
-          <w:rFonts w:ascii="Times New Roman" w:eastAsia="Times New Roman" w:hAnsi="Times New Roman" w:cs="Times New Roman"/>
-          <w:sz w:val="24"/>
-          <w:szCs w:val="24"/>
+          <w:lang w:eastAsia="es-CO"/>
+        </w:rPr>
+      </w:pPr>
+      <w:r>
+        <w:rPr>
+          <w:rFonts w:ascii="Times New Roman" w:eastAsia="Times New Roman" w:hAnsi="Times New Roman" w:cs="Times New Roman"/>
+          <w:lang w:eastAsia="es-CO"/>
+        </w:rPr>
+        <w:t xml:space="preserve">Para las pruebas hemos utilizado una unidad de 4 torres, 10 pisos y 4 apartamentos por torres, para iniciar sesión en un apartamento su usuario es </w:t>
+      </w:r>
+      <w:proofErr w:type="spellStart"/>
+      <w:r>
+        <w:rPr>
+          <w:rFonts w:ascii="Times New Roman" w:eastAsia="Times New Roman" w:hAnsi="Times New Roman" w:cs="Times New Roman"/>
+          <w:lang w:eastAsia="es-CO"/>
+        </w:rPr>
+        <w:t>numero</w:t>
+      </w:r>
+      <w:proofErr w:type="spellEnd"/>
+      <w:r>
+        <w:rPr>
+          <w:rFonts w:ascii="Times New Roman" w:eastAsia="Times New Roman" w:hAnsi="Times New Roman" w:cs="Times New Roman"/>
+          <w:lang w:eastAsia="es-CO"/>
+        </w:rPr>
+        <w:t xml:space="preserve"> de apto + _ y su torre, por ejemplo 403_3 y su contraseña es 1234.</w:t>
+      </w:r>
+    </w:p>
+    <w:p>
+      <w:pPr>
+        <w:spacing w:before="100" w:beforeAutospacing="1" w:after="100" w:afterAutospacing="1" w:line="240" w:lineRule="auto"/>
+        <w:rPr>
+          <w:rFonts w:ascii="Times New Roman" w:eastAsia="Times New Roman" w:hAnsi="Times New Roman" w:cs="Times New Roman"/>
+          <w:lang w:eastAsia="es-CO"/>
+        </w:rPr>
+      </w:pPr>
+      <w:r>
+        <w:rPr>
+          <w:rFonts w:ascii="Times New Roman" w:eastAsia="Times New Roman" w:hAnsi="Times New Roman" w:cs="Times New Roman"/>
           <w:lang w:eastAsia="es-CO"/>
         </w:rPr>
         <w:t xml:space="preserve">Para el administrador su usuario es </w:t>
@@ -1353,8 +960,6 @@
       <w:r>
         <w:rPr>
           <w:rFonts w:ascii="Times New Roman" w:eastAsia="Times New Roman" w:hAnsi="Times New Roman" w:cs="Times New Roman"/>
-          <w:sz w:val="24"/>
-          <w:szCs w:val="24"/>
           <w:lang w:eastAsia="es-CO"/>
         </w:rPr>
         <w:t>root</w:t>
@@ -1363,8 +968,6 @@
       <w:r>
         <w:rPr>
           <w:rFonts w:ascii="Times New Roman" w:eastAsia="Times New Roman" w:hAnsi="Times New Roman" w:cs="Times New Roman"/>
-          <w:sz w:val="24"/>
-          <w:szCs w:val="24"/>
           <w:lang w:eastAsia="es-CO"/>
         </w:rPr>
         <w:t xml:space="preserve"> y la contraseña 1234.</w:t>
@@ -1374,75 +977,2140 @@
       <w:pPr>
         <w:spacing w:before="100" w:beforeAutospacing="1" w:after="100" w:afterAutospacing="1" w:line="240" w:lineRule="auto"/>
         <w:rPr>
-          <w:rFonts w:ascii="Times New Roman" w:eastAsia="Times New Roman" w:hAnsi="Times New Roman" w:cs="Times New Roman"/>
-          <w:sz w:val="24"/>
-          <w:szCs w:val="24"/>
-          <w:lang w:eastAsia="es-CO"/>
-        </w:rPr>
-      </w:pPr>
+          <w:rStyle w:val="Hipervnculo"/>
+          <w:rFonts w:ascii="Times New Roman" w:eastAsia="Times New Roman" w:hAnsi="Times New Roman" w:cs="Times New Roman"/>
+          <w:lang w:eastAsia="es-CO"/>
+        </w:rPr>
+      </w:pPr>
+      <w:r>
+        <w:rPr>
+          <w:rFonts w:ascii="Times New Roman" w:hAnsi="Times New Roman" w:cs="Times New Roman"/>
+        </w:rPr>
+        <w:t xml:space="preserve">Evidencia RF1: </w:t>
+      </w:r>
       <w:hyperlink r:id="rId5" w:history="1">
         <w:r>
           <w:rPr>
             <w:rStyle w:val="Hipervnculo"/>
             <w:rFonts w:ascii="Times New Roman" w:eastAsia="Times New Roman" w:hAnsi="Times New Roman" w:cs="Times New Roman"/>
-            <w:sz w:val="24"/>
-            <w:szCs w:val="24"/>
             <w:lang w:eastAsia="es-CO"/>
           </w:rPr>
-          <w:t>https://youtu.be/iXHHWP</w:t>
+          <w:t>https://youtu.be/iXHHWPllRts</w:t>
+        </w:r>
+      </w:hyperlink>
+    </w:p>
+    <w:p>
+      <w:pPr>
+        <w:spacing w:before="100" w:beforeAutospacing="1" w:after="100" w:afterAutospacing="1" w:line="240" w:lineRule="auto"/>
+        <w:rPr>
+          <w:rFonts w:ascii="Times New Roman" w:hAnsi="Times New Roman" w:cs="Times New Roman"/>
+        </w:rPr>
+      </w:pPr>
+      <w:r>
+        <w:rPr>
+          <w:rFonts w:ascii="Times New Roman" w:hAnsi="Times New Roman" w:cs="Times New Roman"/>
+        </w:rPr>
+        <w:t>Evidencia</w:t>
+      </w:r>
+      <w:r>
+        <w:rPr>
+          <w:rFonts w:ascii="Times New Roman" w:hAnsi="Times New Roman" w:cs="Times New Roman"/>
+        </w:rPr>
+        <w:t xml:space="preserve"> RF3</w:t>
+      </w:r>
+      <w:r>
+        <w:rPr>
+          <w:rFonts w:ascii="Times New Roman" w:hAnsi="Times New Roman" w:cs="Times New Roman"/>
+        </w:rPr>
+        <w:t>:</w:t>
+      </w:r>
+      <w:r>
+        <w:rPr>
+          <w:rFonts w:ascii="Times New Roman" w:hAnsi="Times New Roman" w:cs="Times New Roman"/>
+        </w:rPr>
+        <w:t xml:space="preserve"> </w:t>
+      </w:r>
+      <w:hyperlink r:id="rId6" w:history="1">
+        <w:r>
+          <w:rPr>
+            <w:rStyle w:val="Hipervnculo"/>
+            <w:rFonts w:ascii="Times New Roman" w:hAnsi="Times New Roman" w:cs="Times New Roman"/>
+          </w:rPr>
+          <w:t>https://youtu.be/sShSEbXwy2U</w:t>
+        </w:r>
+      </w:hyperlink>
+    </w:p>
+    <w:p>
+      <w:pPr>
+        <w:spacing w:before="100" w:beforeAutospacing="1" w:after="100" w:afterAutospacing="1" w:line="240" w:lineRule="auto"/>
+        <w:rPr>
+          <w:rFonts w:ascii="Times New Roman" w:hAnsi="Times New Roman" w:cs="Times New Roman"/>
+        </w:rPr>
+      </w:pPr>
+    </w:p>
+    <w:p>
+      <w:pPr>
+        <w:spacing w:before="100" w:beforeAutospacing="1" w:after="100" w:afterAutospacing="1" w:line="240" w:lineRule="auto"/>
+        <w:rPr>
+          <w:rFonts w:ascii="Times New Roman" w:hAnsi="Times New Roman" w:cs="Times New Roman"/>
+        </w:rPr>
+      </w:pPr>
+    </w:p>
+    <w:p>
+      <w:pPr>
+        <w:spacing w:before="100" w:beforeAutospacing="1" w:after="100" w:afterAutospacing="1" w:line="240" w:lineRule="auto"/>
+        <w:rPr>
+          <w:rFonts w:ascii="Times New Roman" w:hAnsi="Times New Roman" w:cs="Times New Roman"/>
+        </w:rPr>
+      </w:pPr>
+    </w:p>
+    <w:p>
+      <w:pPr>
+        <w:spacing w:before="100" w:beforeAutospacing="1" w:after="100" w:afterAutospacing="1" w:line="240" w:lineRule="auto"/>
+        <w:rPr>
+          <w:rFonts w:ascii="Times New Roman" w:hAnsi="Times New Roman" w:cs="Times New Roman"/>
+        </w:rPr>
+      </w:pPr>
+    </w:p>
+    <w:p>
+      <w:pPr>
+        <w:spacing w:before="100" w:beforeAutospacing="1" w:after="100" w:afterAutospacing="1" w:line="240" w:lineRule="auto"/>
+        <w:rPr>
+          <w:rFonts w:ascii="Times New Roman" w:hAnsi="Times New Roman" w:cs="Times New Roman"/>
+        </w:rPr>
+      </w:pPr>
+    </w:p>
+    <w:p>
+      <w:pPr>
+        <w:spacing w:before="100" w:beforeAutospacing="1" w:after="100" w:afterAutospacing="1" w:line="240" w:lineRule="auto"/>
+        <w:rPr>
+          <w:rFonts w:ascii="Times New Roman" w:hAnsi="Times New Roman" w:cs="Times New Roman"/>
+        </w:rPr>
+      </w:pPr>
+    </w:p>
+    <w:p>
+      <w:pPr>
+        <w:spacing w:before="100" w:beforeAutospacing="1" w:after="100" w:afterAutospacing="1" w:line="240" w:lineRule="auto"/>
+        <w:rPr>
+          <w:rFonts w:ascii="Times New Roman" w:hAnsi="Times New Roman" w:cs="Times New Roman"/>
+        </w:rPr>
+      </w:pPr>
+    </w:p>
+    <w:p>
+      <w:pPr>
+        <w:spacing w:before="100" w:beforeAutospacing="1" w:after="100" w:afterAutospacing="1" w:line="240" w:lineRule="auto"/>
+        <w:rPr>
+          <w:rFonts w:ascii="Times New Roman" w:hAnsi="Times New Roman" w:cs="Times New Roman"/>
+        </w:rPr>
+      </w:pPr>
+    </w:p>
+    <w:p>
+      <w:pPr>
+        <w:spacing w:before="100" w:beforeAutospacing="1" w:after="100" w:afterAutospacing="1" w:line="240" w:lineRule="auto"/>
+        <w:rPr>
+          <w:rFonts w:ascii="Times New Roman" w:hAnsi="Times New Roman" w:cs="Times New Roman"/>
+        </w:rPr>
+      </w:pPr>
+    </w:p>
+    <w:p>
+      <w:pPr>
+        <w:spacing w:before="100" w:beforeAutospacing="1" w:after="100" w:afterAutospacing="1" w:line="240" w:lineRule="auto"/>
+        <w:rPr>
+          <w:rFonts w:ascii="Times New Roman" w:hAnsi="Times New Roman" w:cs="Times New Roman"/>
+        </w:rPr>
+      </w:pPr>
+    </w:p>
+    <w:p>
+      <w:pPr>
+        <w:spacing w:before="100" w:beforeAutospacing="1" w:after="100" w:afterAutospacing="1" w:line="240" w:lineRule="auto"/>
+        <w:rPr>
+          <w:rFonts w:ascii="Times New Roman" w:hAnsi="Times New Roman" w:cs="Times New Roman"/>
+        </w:rPr>
+      </w:pPr>
+    </w:p>
+    <w:p>
+      <w:pPr>
+        <w:spacing w:before="100" w:beforeAutospacing="1" w:after="100" w:afterAutospacing="1" w:line="240" w:lineRule="auto"/>
+        <w:rPr>
+          <w:rFonts w:ascii="Times New Roman" w:hAnsi="Times New Roman" w:cs="Times New Roman"/>
+        </w:rPr>
+      </w:pPr>
+    </w:p>
+    <w:p>
+      <w:pPr>
+        <w:spacing w:before="100" w:beforeAutospacing="1" w:after="100" w:afterAutospacing="1" w:line="240" w:lineRule="auto"/>
+        <w:rPr>
+          <w:rFonts w:ascii="Times New Roman" w:hAnsi="Times New Roman" w:cs="Times New Roman"/>
+        </w:rPr>
+      </w:pPr>
+    </w:p>
+    <w:p>
+      <w:pPr>
+        <w:spacing w:before="100" w:beforeAutospacing="1" w:after="100" w:afterAutospacing="1" w:line="240" w:lineRule="auto"/>
+        <w:rPr>
+          <w:rFonts w:ascii="Times New Roman" w:hAnsi="Times New Roman" w:cs="Times New Roman"/>
+        </w:rPr>
+      </w:pPr>
+    </w:p>
+    <w:p>
+      <w:pPr>
+        <w:rPr>
+          <w:rFonts w:ascii="Agency FB" w:hAnsi="Agency FB"/>
+          <w:sz w:val="40"/>
+          <w:szCs w:val="40"/>
+        </w:rPr>
+      </w:pPr>
+      <w:r>
+        <w:rPr>
+          <w:rFonts w:ascii="Times New Roman" w:eastAsiaTheme="majorEastAsia" w:hAnsi="Times New Roman" w:cs="Times New Roman"/>
+          <w:b/>
+          <w:bCs/>
+          <w:color w:val="000000" w:themeColor="text1"/>
+        </w:rPr>
+        <w:lastRenderedPageBreak/>
+        <w:t>Configuración de los escenarios</w:t>
+      </w:r>
+    </w:p>
+    <w:tbl>
+      <w:tblPr>
+        <w:tblStyle w:val="Tablaconcuadrcula"/>
+        <w:tblW w:w="11293" w:type="dxa"/>
+        <w:tblInd w:w="-1139" w:type="dxa"/>
+        <w:tblLook w:val="04A0" w:firstRow="1" w:lastRow="0" w:firstColumn="1" w:lastColumn="0" w:noHBand="0" w:noVBand="1"/>
+      </w:tblPr>
+      <w:tblGrid>
+        <w:gridCol w:w="1421"/>
+        <w:gridCol w:w="2703"/>
+        <w:gridCol w:w="7479"/>
+      </w:tblGrid>
+      <w:tr>
+        <w:trPr>
+          <w:trHeight w:val="293"/>
+        </w:trPr>
+        <w:tc>
+          <w:tcPr>
+            <w:tcW w:w="1380" w:type="dxa"/>
+          </w:tcPr>
+          <w:p>
+            <w:r>
+              <w:t>Nombre</w:t>
+            </w:r>
+          </w:p>
+        </w:tc>
+        <w:tc>
+          <w:tcPr>
+            <w:tcW w:w="2626" w:type="dxa"/>
+          </w:tcPr>
+          <w:p>
+            <w:r>
+              <w:t>Clase</w:t>
+            </w:r>
+          </w:p>
+        </w:tc>
+        <w:tc>
+          <w:tcPr>
+            <w:tcW w:w="7287" w:type="dxa"/>
+          </w:tcPr>
+          <w:p>
+            <w:r>
+              <w:t>Escenario</w:t>
+            </w:r>
+          </w:p>
+        </w:tc>
+      </w:tr>
+      <w:tr>
+        <w:trPr>
+          <w:trHeight w:val="1963"/>
+        </w:trPr>
+        <w:tc>
+          <w:tcPr>
+            <w:tcW w:w="1380" w:type="dxa"/>
+          </w:tcPr>
+          <w:p>
+            <w:pPr>
+              <w:jc w:val="center"/>
+            </w:pPr>
+            <w:proofErr w:type="spellStart"/>
+            <w:r>
+              <w:t>scenaryOne</w:t>
+            </w:r>
+            <w:proofErr w:type="spellEnd"/>
+          </w:p>
+          <w:p>
+            <w:pPr>
+              <w:jc w:val="center"/>
+            </w:pPr>
+          </w:p>
+        </w:tc>
+        <w:tc>
+          <w:tcPr>
+            <w:tcW w:w="2626" w:type="dxa"/>
+          </w:tcPr>
+          <w:p>
+            <w:pPr>
+              <w:jc w:val="center"/>
+            </w:pPr>
+            <w:proofErr w:type="spellStart"/>
+            <w:r>
+              <w:t>ResidenceManagementTest</w:t>
+            </w:r>
+            <w:proofErr w:type="spellEnd"/>
+          </w:p>
+        </w:tc>
+        <w:tc>
+          <w:tcPr>
+            <w:tcW w:w="7287" w:type="dxa"/>
+          </w:tcPr>
+          <w:p>
+            <w:r>
+              <w:rPr>
+                <w:noProof/>
+              </w:rPr>
+              <w:drawing>
+                <wp:inline distT="0" distB="0" distL="0" distR="0" wp14:anchorId="46E4F016" wp14:editId="57DB54A2">
+                  <wp:extent cx="3324225" cy="1769345"/>
+                  <wp:effectExtent l="0" t="0" r="0" b="2540"/>
+                  <wp:docPr id="1" name="Imagen 1"/>
+                  <wp:cNvGraphicFramePr>
+                    <a:graphicFrameLocks xmlns:a="http://schemas.openxmlformats.org/drawingml/2006/main" noChangeAspect="1"/>
+                  </wp:cNvGraphicFramePr>
+                  <a:graphic xmlns:a="http://schemas.openxmlformats.org/drawingml/2006/main">
+                    <a:graphicData uri="http://schemas.openxmlformats.org/drawingml/2006/picture">
+                      <pic:pic xmlns:pic="http://schemas.openxmlformats.org/drawingml/2006/picture">
+                        <pic:nvPicPr>
+                          <pic:cNvPr id="1" name=""/>
+                          <pic:cNvPicPr/>
+                        </pic:nvPicPr>
+                        <pic:blipFill rotWithShape="1">
+                          <a:blip r:embed="rId7"/>
+                          <a:srcRect l="31250" t="43590" r="48878" b="37607"/>
+                          <a:stretch/>
+                        </pic:blipFill>
+                        <pic:spPr bwMode="auto">
+                          <a:xfrm>
+                            <a:off x="0" y="0"/>
+                            <a:ext cx="3367732" cy="1792502"/>
+                          </a:xfrm>
+                          <a:prstGeom prst="rect">
+                            <a:avLst/>
+                          </a:prstGeom>
+                          <a:ln>
+                            <a:noFill/>
+                          </a:ln>
+                          <a:extLst>
+                            <a:ext uri="{53640926-AAD7-44D8-BBD7-CCE9431645EC}">
+                              <a14:shadowObscured xmlns:a14="http://schemas.microsoft.com/office/drawing/2010/main"/>
+                            </a:ext>
+                          </a:extLst>
+                        </pic:spPr>
+                      </pic:pic>
+                    </a:graphicData>
+                  </a:graphic>
+                </wp:inline>
+              </w:drawing>
+            </w:r>
+          </w:p>
+        </w:tc>
+      </w:tr>
+      <w:tr>
+        <w:trPr>
+          <w:trHeight w:val="1963"/>
+        </w:trPr>
+        <w:tc>
+          <w:tcPr>
+            <w:tcW w:w="1380" w:type="dxa"/>
+          </w:tcPr>
+          <w:p>
+            <w:pPr>
+              <w:jc w:val="center"/>
+            </w:pPr>
+            <w:proofErr w:type="spellStart"/>
+            <w:r>
+              <w:t>scenaryTwo</w:t>
+            </w:r>
+            <w:proofErr w:type="spellEnd"/>
+          </w:p>
+        </w:tc>
+        <w:tc>
+          <w:tcPr>
+            <w:tcW w:w="2626" w:type="dxa"/>
+          </w:tcPr>
+          <w:p>
+            <w:pPr>
+              <w:jc w:val="center"/>
+            </w:pPr>
+            <w:proofErr w:type="spellStart"/>
+            <w:r>
+              <w:t>ResidenceManagementTest</w:t>
+            </w:r>
+            <w:proofErr w:type="spellEnd"/>
+          </w:p>
+        </w:tc>
+        <w:tc>
+          <w:tcPr>
+            <w:tcW w:w="7287" w:type="dxa"/>
+          </w:tcPr>
+          <w:p>
+            <w:pPr>
+              <w:rPr>
+                <w:noProof/>
+              </w:rPr>
+            </w:pPr>
+            <w:r>
+              <w:rPr>
+                <w:noProof/>
+              </w:rPr>
+              <w:drawing>
+                <wp:inline distT="0" distB="0" distL="0" distR="0" wp14:anchorId="144AA01F" wp14:editId="0DED93DD">
+                  <wp:extent cx="4048125" cy="1646696"/>
+                  <wp:effectExtent l="0" t="0" r="0" b="0"/>
+                  <wp:docPr id="2" name="Imagen 2"/>
+                  <wp:cNvGraphicFramePr>
+                    <a:graphicFrameLocks xmlns:a="http://schemas.openxmlformats.org/drawingml/2006/main" noChangeAspect="1"/>
+                  </wp:cNvGraphicFramePr>
+                  <a:graphic xmlns:a="http://schemas.openxmlformats.org/drawingml/2006/main">
+                    <a:graphicData uri="http://schemas.openxmlformats.org/drawingml/2006/picture">
+                      <pic:pic xmlns:pic="http://schemas.openxmlformats.org/drawingml/2006/picture">
+                        <pic:nvPicPr>
+                          <pic:cNvPr id="1" name=""/>
+                          <pic:cNvPicPr/>
+                        </pic:nvPicPr>
+                        <pic:blipFill rotWithShape="1">
+                          <a:blip r:embed="rId8"/>
+                          <a:srcRect l="30288" t="33618" r="41346" b="45869"/>
+                          <a:stretch/>
+                        </pic:blipFill>
+                        <pic:spPr bwMode="auto">
+                          <a:xfrm>
+                            <a:off x="0" y="0"/>
+                            <a:ext cx="4074648" cy="1657485"/>
+                          </a:xfrm>
+                          <a:prstGeom prst="rect">
+                            <a:avLst/>
+                          </a:prstGeom>
+                          <a:ln>
+                            <a:noFill/>
+                          </a:ln>
+                          <a:extLst>
+                            <a:ext uri="{53640926-AAD7-44D8-BBD7-CCE9431645EC}">
+                              <a14:shadowObscured xmlns:a14="http://schemas.microsoft.com/office/drawing/2010/main"/>
+                            </a:ext>
+                          </a:extLst>
+                        </pic:spPr>
+                      </pic:pic>
+                    </a:graphicData>
+                  </a:graphic>
+                </wp:inline>
+              </w:drawing>
+            </w:r>
+          </w:p>
+        </w:tc>
+      </w:tr>
+      <w:tr>
+        <w:trPr>
+          <w:trHeight w:val="1963"/>
+        </w:trPr>
+        <w:tc>
+          <w:tcPr>
+            <w:tcW w:w="1380" w:type="dxa"/>
+          </w:tcPr>
+          <w:p>
+            <w:pPr>
+              <w:jc w:val="center"/>
+              <w:rPr>
+                <w:lang w:val="en-US"/>
+              </w:rPr>
+            </w:pPr>
+            <w:proofErr w:type="spellStart"/>
+            <w:r>
+              <w:rPr>
+                <w:lang w:val="en-US"/>
+              </w:rPr>
+              <w:t>scenaryThree</w:t>
+            </w:r>
+            <w:proofErr w:type="spellEnd"/>
+          </w:p>
+        </w:tc>
+        <w:tc>
+          <w:tcPr>
+            <w:tcW w:w="2626" w:type="dxa"/>
+          </w:tcPr>
+          <w:p>
+            <w:pPr>
+              <w:jc w:val="center"/>
+            </w:pPr>
+            <w:proofErr w:type="spellStart"/>
+            <w:r>
+              <w:t>ResidenceManagementTest</w:t>
+            </w:r>
+            <w:proofErr w:type="spellEnd"/>
+          </w:p>
+        </w:tc>
+        <w:tc>
+          <w:tcPr>
+            <w:tcW w:w="7287" w:type="dxa"/>
+          </w:tcPr>
+          <w:p>
+            <w:pPr>
+              <w:rPr>
+                <w:noProof/>
+              </w:rPr>
+            </w:pPr>
+            <w:r>
+              <w:rPr>
+                <w:noProof/>
+              </w:rPr>
+              <w:drawing>
+                <wp:inline distT="0" distB="0" distL="0" distR="0" wp14:anchorId="6E4E4D83" wp14:editId="4D009EB0">
+                  <wp:extent cx="4612234" cy="1847850"/>
+                  <wp:effectExtent l="0" t="0" r="0" b="0"/>
+                  <wp:docPr id="3" name="Imagen 3"/>
+                  <wp:cNvGraphicFramePr>
+                    <a:graphicFrameLocks xmlns:a="http://schemas.openxmlformats.org/drawingml/2006/main" noChangeAspect="1"/>
+                  </wp:cNvGraphicFramePr>
+                  <a:graphic xmlns:a="http://schemas.openxmlformats.org/drawingml/2006/main">
+                    <a:graphicData uri="http://schemas.openxmlformats.org/drawingml/2006/picture">
+                      <pic:pic xmlns:pic="http://schemas.openxmlformats.org/drawingml/2006/picture">
+                        <pic:nvPicPr>
+                          <pic:cNvPr id="0" name="Picture 1"/>
+                          <pic:cNvPicPr>
+                            <a:picLocks noChangeAspect="1" noChangeArrowheads="1"/>
+                          </pic:cNvPicPr>
+                        </pic:nvPicPr>
+                        <pic:blipFill>
+                          <a:blip r:embed="rId9">
+                            <a:extLst>
+                              <a:ext uri="{28A0092B-C50C-407E-A947-70E740481C1C}">
+                                <a14:useLocalDpi xmlns:a14="http://schemas.microsoft.com/office/drawing/2010/main" val="0"/>
+                              </a:ext>
+                            </a:extLst>
+                          </a:blip>
+                          <a:srcRect/>
+                          <a:stretch>
+                            <a:fillRect/>
+                          </a:stretch>
+                        </pic:blipFill>
+                        <pic:spPr bwMode="auto">
+                          <a:xfrm>
+                            <a:off x="0" y="0"/>
+                            <a:ext cx="4619498" cy="1850760"/>
+                          </a:xfrm>
+                          <a:prstGeom prst="rect">
+                            <a:avLst/>
+                          </a:prstGeom>
+                          <a:noFill/>
+                          <a:ln>
+                            <a:noFill/>
+                          </a:ln>
+                        </pic:spPr>
+                      </pic:pic>
+                    </a:graphicData>
+                  </a:graphic>
+                </wp:inline>
+              </w:drawing>
+            </w:r>
+          </w:p>
+        </w:tc>
+      </w:tr>
+    </w:tbl>
+    <w:p/>
+    <w:p/>
+    <w:p/>
+    <w:p/>
+    <w:p/>
+    <w:p/>
+    <w:p/>
+    <w:p/>
+    <w:p>
+      <w:pPr>
+        <w:pStyle w:val="Ttulo2"/>
+        <w:rPr>
+          <w:rFonts w:ascii="Times New Roman" w:hAnsi="Times New Roman" w:cs="Times New Roman"/>
+          <w:b/>
+          <w:bCs/>
+          <w:color w:val="000000" w:themeColor="text1"/>
+          <w:sz w:val="22"/>
+          <w:szCs w:val="22"/>
+        </w:rPr>
+      </w:pPr>
+      <w:r>
+        <w:rPr>
+          <w:rFonts w:ascii="Times New Roman" w:hAnsi="Times New Roman" w:cs="Times New Roman"/>
+          <w:b/>
+          <w:bCs/>
+          <w:color w:val="000000" w:themeColor="text1"/>
+          <w:sz w:val="22"/>
+          <w:szCs w:val="22"/>
+        </w:rPr>
+        <w:lastRenderedPageBreak/>
+        <w:t>Diseño de casos de prueba</w:t>
+      </w:r>
+    </w:p>
+    <w:tbl>
+      <w:tblPr>
+        <w:tblStyle w:val="Tablaconcuadrcula"/>
+        <w:tblW w:w="11199" w:type="dxa"/>
+        <w:tblInd w:w="-856" w:type="dxa"/>
+        <w:tblLook w:val="04A0" w:firstRow="1" w:lastRow="0" w:firstColumn="1" w:lastColumn="0" w:noHBand="0" w:noVBand="1"/>
+      </w:tblPr>
+      <w:tblGrid>
+        <w:gridCol w:w="2704"/>
+        <w:gridCol w:w="2316"/>
+        <w:gridCol w:w="2432"/>
+        <w:gridCol w:w="1404"/>
+        <w:gridCol w:w="2343"/>
+      </w:tblGrid>
+      <w:tr>
+        <w:trPr>
+          <w:trHeight w:val="557"/>
+        </w:trPr>
+        <w:tc>
+          <w:tcPr>
+            <w:tcW w:w="11199" w:type="dxa"/>
+            <w:gridSpan w:val="5"/>
+          </w:tcPr>
+          <w:p>
+            <w:r>
+              <w:t>Objetivo de la prueba: Verificar la correcta creación de los apartamentos de un conjunto residencial</w:t>
+            </w:r>
+          </w:p>
+        </w:tc>
+      </w:tr>
+      <w:tr>
+        <w:tc>
+          <w:tcPr>
+            <w:tcW w:w="2704" w:type="dxa"/>
+          </w:tcPr>
+          <w:p>
+            <w:r>
+              <w:t>Clase</w:t>
+            </w:r>
+          </w:p>
+        </w:tc>
+        <w:tc>
+          <w:tcPr>
+            <w:tcW w:w="2258" w:type="dxa"/>
+          </w:tcPr>
+          <w:p>
+            <w:r>
+              <w:t>Método</w:t>
+            </w:r>
+          </w:p>
+        </w:tc>
+        <w:tc>
+          <w:tcPr>
+            <w:tcW w:w="2459" w:type="dxa"/>
+          </w:tcPr>
+          <w:p>
+            <w:r>
+              <w:t>Escenario</w:t>
+            </w:r>
+          </w:p>
+        </w:tc>
+        <w:tc>
+          <w:tcPr>
+            <w:tcW w:w="1416" w:type="dxa"/>
+          </w:tcPr>
+          <w:p>
+            <w:r>
+              <w:t>Valores de Entrada</w:t>
+            </w:r>
+          </w:p>
+        </w:tc>
+        <w:tc>
+          <w:tcPr>
+            <w:tcW w:w="2362" w:type="dxa"/>
+          </w:tcPr>
+          <w:p>
+            <w:r>
+              <w:t>Resultado</w:t>
+            </w:r>
+          </w:p>
+        </w:tc>
+      </w:tr>
+      <w:tr>
+        <w:trPr>
+          <w:trHeight w:val="1416"/>
+        </w:trPr>
+        <w:tc>
+          <w:tcPr>
+            <w:tcW w:w="2704" w:type="dxa"/>
+          </w:tcPr>
+          <w:p>
+            <w:proofErr w:type="spellStart"/>
+            <w:r>
+              <w:t>ResidenceManagementTest</w:t>
+            </w:r>
+            <w:proofErr w:type="spellEnd"/>
+          </w:p>
+        </w:tc>
+        <w:tc>
+          <w:tcPr>
+            <w:tcW w:w="2258" w:type="dxa"/>
+          </w:tcPr>
+          <w:p>
+            <w:proofErr w:type="spellStart"/>
+            <w:r>
+              <w:t>testCreateApartaments</w:t>
+            </w:r>
+            <w:proofErr w:type="spellEnd"/>
+          </w:p>
+        </w:tc>
+        <w:tc>
+          <w:tcPr>
+            <w:tcW w:w="2459" w:type="dxa"/>
+          </w:tcPr>
+          <w:p>
+            <w:proofErr w:type="spellStart"/>
+            <w:r>
+              <w:t>scenaryOne</w:t>
+            </w:r>
+            <w:proofErr w:type="spellEnd"/>
+          </w:p>
+        </w:tc>
+        <w:tc>
+          <w:tcPr>
+            <w:tcW w:w="1416" w:type="dxa"/>
+          </w:tcPr>
+          <w:p>
+            <w:r>
+              <w:t>N/A</w:t>
+            </w:r>
+          </w:p>
+        </w:tc>
+        <w:tc>
+          <w:tcPr>
+            <w:tcW w:w="2362" w:type="dxa"/>
+          </w:tcPr>
+          <w:p>
+            <w:r>
+              <w:t>Se han creado correctamente los apartamentos y sus posiciones son diferente a nulas</w:t>
+            </w:r>
+          </w:p>
+        </w:tc>
+      </w:tr>
+    </w:tbl>
+    <w:p/>
+    <w:tbl>
+      <w:tblPr>
+        <w:tblStyle w:val="Tablaconcuadrcula"/>
+        <w:tblW w:w="11199" w:type="dxa"/>
+        <w:tblInd w:w="-856" w:type="dxa"/>
+        <w:tblLook w:val="04A0" w:firstRow="1" w:lastRow="0" w:firstColumn="1" w:lastColumn="0" w:noHBand="0" w:noVBand="1"/>
+      </w:tblPr>
+      <w:tblGrid>
+        <w:gridCol w:w="2703"/>
+        <w:gridCol w:w="1622"/>
+        <w:gridCol w:w="1346"/>
+        <w:gridCol w:w="3260"/>
+        <w:gridCol w:w="2268"/>
+      </w:tblGrid>
+      <w:tr>
+        <w:trPr>
+          <w:trHeight w:val="557"/>
+        </w:trPr>
+        <w:tc>
+          <w:tcPr>
+            <w:tcW w:w="11199" w:type="dxa"/>
+            <w:gridSpan w:val="5"/>
+          </w:tcPr>
+          <w:p>
+            <w:r>
+              <w:t>Objetivo de la prueba: Verificar el correcto inicio de sesión de un administrador con su usuario y contraseña correspondientes.</w:t>
+            </w:r>
+          </w:p>
+        </w:tc>
+      </w:tr>
+      <w:tr>
+        <w:tc>
+          <w:tcPr>
+            <w:tcW w:w="2703" w:type="dxa"/>
+          </w:tcPr>
+          <w:p>
+            <w:r>
+              <w:t>Clase</w:t>
+            </w:r>
+          </w:p>
+        </w:tc>
+        <w:tc>
+          <w:tcPr>
+            <w:tcW w:w="1622" w:type="dxa"/>
+          </w:tcPr>
+          <w:p>
+            <w:r>
+              <w:t>Método</w:t>
+            </w:r>
+          </w:p>
+        </w:tc>
+        <w:tc>
+          <w:tcPr>
+            <w:tcW w:w="1346" w:type="dxa"/>
+          </w:tcPr>
+          <w:p>
+            <w:r>
+              <w:t>Escenario</w:t>
+            </w:r>
+          </w:p>
+        </w:tc>
+        <w:tc>
+          <w:tcPr>
+            <w:tcW w:w="3260" w:type="dxa"/>
+          </w:tcPr>
+          <w:p>
+            <w:r>
+              <w:t>Valores de Entrada</w:t>
+            </w:r>
+          </w:p>
+        </w:tc>
+        <w:tc>
+          <w:tcPr>
+            <w:tcW w:w="2268" w:type="dxa"/>
+          </w:tcPr>
+          <w:p>
+            <w:r>
+              <w:t>Resultado</w:t>
+            </w:r>
+          </w:p>
+        </w:tc>
+      </w:tr>
+      <w:tr>
+        <w:trPr>
+          <w:trHeight w:val="1416"/>
+        </w:trPr>
+        <w:tc>
+          <w:tcPr>
+            <w:tcW w:w="2703" w:type="dxa"/>
+          </w:tcPr>
+          <w:p>
+            <w:proofErr w:type="spellStart"/>
+            <w:r>
+              <w:t>ResidenceManagementTest</w:t>
+            </w:r>
+            <w:proofErr w:type="spellEnd"/>
+          </w:p>
+        </w:tc>
+        <w:tc>
+          <w:tcPr>
+            <w:tcW w:w="1622" w:type="dxa"/>
+          </w:tcPr>
+          <w:p>
+            <w:proofErr w:type="spellStart"/>
+            <w:r>
+              <w:t>testLoginAdmin</w:t>
+            </w:r>
+            <w:proofErr w:type="spellEnd"/>
+          </w:p>
+        </w:tc>
+        <w:tc>
+          <w:tcPr>
+            <w:tcW w:w="1346" w:type="dxa"/>
+          </w:tcPr>
+          <w:p>
+            <w:proofErr w:type="spellStart"/>
+            <w:r>
+              <w:t>scenaryTwo</w:t>
+            </w:r>
+            <w:proofErr w:type="spellEnd"/>
+          </w:p>
+        </w:tc>
+        <w:tc>
+          <w:tcPr>
+            <w:tcW w:w="3260" w:type="dxa"/>
+          </w:tcPr>
+          <w:p>
+            <w:pPr>
+              <w:rPr>
+                <w:lang w:val="en-US"/>
+              </w:rPr>
+            </w:pPr>
+            <w:r>
+              <w:rPr>
+                <w:lang w:val="en-US"/>
+              </w:rPr>
+              <w:t>String username = “Root”;</w:t>
+            </w:r>
+            <w:r>
+              <w:rPr>
+                <w:lang w:val="en-US"/>
+              </w:rPr>
+              <w:br/>
+              <w:t>String p</w:t>
+            </w:r>
+            <w:r>
+              <w:rPr>
+                <w:lang w:val="en-US"/>
+              </w:rPr>
+              <w:t>assword = “1234”;</w:t>
+            </w:r>
+            <w:r>
+              <w:rPr>
+                <w:lang w:val="en-US"/>
+              </w:rPr>
+              <w:br/>
+              <w:t xml:space="preserve">String </w:t>
+            </w:r>
+            <w:proofErr w:type="spellStart"/>
+            <w:r>
+              <w:rPr>
+                <w:lang w:val="en-US"/>
+              </w:rPr>
+              <w:t>usernameFail</w:t>
+            </w:r>
+            <w:proofErr w:type="spellEnd"/>
+            <w:r>
+              <w:rPr>
+                <w:lang w:val="en-US"/>
+              </w:rPr>
+              <w:t xml:space="preserve"> = “Admin”;</w:t>
+            </w:r>
+            <w:r>
+              <w:rPr>
+                <w:lang w:val="en-US"/>
+              </w:rPr>
+              <w:br/>
+              <w:t xml:space="preserve">String </w:t>
+            </w:r>
+            <w:proofErr w:type="spellStart"/>
+            <w:r>
+              <w:rPr>
+                <w:lang w:val="en-US"/>
+              </w:rPr>
+              <w:t>passwordFail</w:t>
+            </w:r>
+            <w:proofErr w:type="spellEnd"/>
+            <w:r>
+              <w:rPr>
+                <w:lang w:val="en-US"/>
+              </w:rPr>
+              <w:t xml:space="preserve"> = “</w:t>
+            </w:r>
+            <w:r>
+              <w:rPr>
+                <w:lang w:val="en-US"/>
+              </w:rPr>
+              <w:t>5451234</w:t>
+            </w:r>
+            <w:r>
+              <w:rPr>
+                <w:lang w:val="en-US"/>
+              </w:rPr>
+              <w:t>”;</w:t>
+            </w:r>
+          </w:p>
+        </w:tc>
+        <w:tc>
+          <w:tcPr>
+            <w:tcW w:w="2268" w:type="dxa"/>
+          </w:tcPr>
+          <w:p>
+            <w:r>
+              <w:t>El inicio de ses</w:t>
+            </w:r>
+            <w:r>
+              <w:t>ión de un administrador con sus credenciales correctas devuelve un valor de verdadero.</w:t>
+            </w:r>
+          </w:p>
+        </w:tc>
+      </w:tr>
+    </w:tbl>
+    <w:p/>
+    <w:tbl>
+      <w:tblPr>
+        <w:tblStyle w:val="Tablaconcuadrcula"/>
+        <w:tblW w:w="11199" w:type="dxa"/>
+        <w:tblInd w:w="-856" w:type="dxa"/>
+        <w:tblLook w:val="04A0" w:firstRow="1" w:lastRow="0" w:firstColumn="1" w:lastColumn="0" w:noHBand="0" w:noVBand="1"/>
+      </w:tblPr>
+      <w:tblGrid>
+        <w:gridCol w:w="2835"/>
+        <w:gridCol w:w="2126"/>
+        <w:gridCol w:w="1421"/>
+        <w:gridCol w:w="2549"/>
+        <w:gridCol w:w="2268"/>
+      </w:tblGrid>
+      <w:tr>
+        <w:trPr>
+          <w:trHeight w:val="557"/>
+        </w:trPr>
+        <w:tc>
+          <w:tcPr>
+            <w:tcW w:w="11199" w:type="dxa"/>
+            <w:gridSpan w:val="5"/>
+          </w:tcPr>
+          <w:p>
+            <w:r>
+              <w:t>Objetivo de la prueba: Verificar el correcto inicio de sesión con los datos de un apartamento.</w:t>
+            </w:r>
+          </w:p>
+        </w:tc>
+      </w:tr>
+      <w:tr>
+        <w:tc>
+          <w:tcPr>
+            <w:tcW w:w="2835" w:type="dxa"/>
+          </w:tcPr>
+          <w:p>
+            <w:r>
+              <w:t>Clase</w:t>
+            </w:r>
+          </w:p>
+        </w:tc>
+        <w:tc>
+          <w:tcPr>
+            <w:tcW w:w="2126" w:type="dxa"/>
+          </w:tcPr>
+          <w:p>
+            <w:r>
+              <w:t>Método</w:t>
+            </w:r>
+          </w:p>
+        </w:tc>
+        <w:tc>
+          <w:tcPr>
+            <w:tcW w:w="1421" w:type="dxa"/>
+          </w:tcPr>
+          <w:p>
+            <w:r>
+              <w:t>Escenario</w:t>
+            </w:r>
+          </w:p>
+        </w:tc>
+        <w:tc>
+          <w:tcPr>
+            <w:tcW w:w="2549" w:type="dxa"/>
+          </w:tcPr>
+          <w:p>
+            <w:r>
+              <w:t>Valores de Entrada</w:t>
+            </w:r>
+          </w:p>
+        </w:tc>
+        <w:tc>
+          <w:tcPr>
+            <w:tcW w:w="2268" w:type="dxa"/>
+          </w:tcPr>
+          <w:p>
+            <w:r>
+              <w:t>Resultado</w:t>
+            </w:r>
+          </w:p>
+        </w:tc>
+      </w:tr>
+      <w:tr>
+        <w:trPr>
+          <w:trHeight w:val="1416"/>
+        </w:trPr>
+        <w:tc>
+          <w:tcPr>
+            <w:tcW w:w="2835" w:type="dxa"/>
+          </w:tcPr>
+          <w:p>
+            <w:proofErr w:type="spellStart"/>
+            <w:r>
+              <w:t>ResidenceManagementTest</w:t>
+            </w:r>
+            <w:proofErr w:type="spellEnd"/>
+          </w:p>
+        </w:tc>
+        <w:tc>
+          <w:tcPr>
+            <w:tcW w:w="2126" w:type="dxa"/>
+          </w:tcPr>
+          <w:p>
+            <w:proofErr w:type="spellStart"/>
+            <w:r>
+              <w:t>testLoginApartament</w:t>
+            </w:r>
+            <w:proofErr w:type="spellEnd"/>
+          </w:p>
+        </w:tc>
+        <w:tc>
+          <w:tcPr>
+            <w:tcW w:w="1421" w:type="dxa"/>
+          </w:tcPr>
+          <w:p>
+            <w:proofErr w:type="spellStart"/>
+            <w:r>
+              <w:t>scenaryThree</w:t>
+            </w:r>
+            <w:proofErr w:type="spellEnd"/>
+          </w:p>
+        </w:tc>
+        <w:tc>
+          <w:tcPr>
+            <w:tcW w:w="2549" w:type="dxa"/>
+          </w:tcPr>
+          <w:p>
+            <w:proofErr w:type="spellStart"/>
+            <w:r>
+              <w:t>String</w:t>
+            </w:r>
+            <w:proofErr w:type="spellEnd"/>
+            <w:r>
+              <w:t xml:space="preserve"> </w:t>
+            </w:r>
+            <w:proofErr w:type="spellStart"/>
+            <w:r>
+              <w:t>username</w:t>
+            </w:r>
+            <w:proofErr w:type="spellEnd"/>
+            <w:r>
+              <w:t xml:space="preserve"> = “202_1”;</w:t>
+            </w:r>
+          </w:p>
+          <w:p>
+            <w:proofErr w:type="spellStart"/>
+            <w:r>
+              <w:t>String</w:t>
+            </w:r>
+            <w:proofErr w:type="spellEnd"/>
+            <w:r>
+              <w:t xml:space="preserve"> </w:t>
+            </w:r>
+            <w:proofErr w:type="spellStart"/>
+            <w:proofErr w:type="gramStart"/>
+            <w:r>
+              <w:t>password</w:t>
+            </w:r>
+            <w:proofErr w:type="spellEnd"/>
+            <w:proofErr w:type="gramEnd"/>
+            <w:r>
+              <w:t xml:space="preserve"> = “1234”;</w:t>
+            </w:r>
+          </w:p>
+        </w:tc>
+        <w:tc>
+          <w:tcPr>
+            <w:tcW w:w="2268" w:type="dxa"/>
+          </w:tcPr>
+          <w:p>
+            <w:r>
+              <w:t>El inició de sesión con las credenciales correctas de un apartamento devuelve un valor de verdadero.</w:t>
+            </w:r>
+          </w:p>
+        </w:tc>
+      </w:tr>
+    </w:tbl>
+    <w:p/>
+    <w:tbl>
+      <w:tblPr>
+        <w:tblStyle w:val="Tablaconcuadrcula"/>
+        <w:tblW w:w="11199" w:type="dxa"/>
+        <w:tblInd w:w="-856" w:type="dxa"/>
+        <w:tblLook w:val="04A0" w:firstRow="1" w:lastRow="0" w:firstColumn="1" w:lastColumn="0" w:noHBand="0" w:noVBand="1"/>
+      </w:tblPr>
+      <w:tblGrid>
+        <w:gridCol w:w="2703"/>
+        <w:gridCol w:w="2826"/>
+        <w:gridCol w:w="1421"/>
+        <w:gridCol w:w="1981"/>
+        <w:gridCol w:w="2268"/>
+      </w:tblGrid>
+      <w:tr>
+        <w:trPr>
+          <w:trHeight w:val="557"/>
+        </w:trPr>
+        <w:tc>
+          <w:tcPr>
+            <w:tcW w:w="11199" w:type="dxa"/>
+            <w:gridSpan w:val="5"/>
+          </w:tcPr>
+          <w:p>
+            <w:r>
+              <w:t>Objetivo de la prueba: Validar la correcta obtención de la posición de un apartamento en un arreglo y verificar que sea igual al pedido</w:t>
+            </w:r>
+          </w:p>
+        </w:tc>
+      </w:tr>
+      <w:tr>
+        <w:tc>
+          <w:tcPr>
+            <w:tcW w:w="2703" w:type="dxa"/>
+          </w:tcPr>
+          <w:p>
+            <w:r>
+              <w:t>Clase</w:t>
+            </w:r>
+          </w:p>
+        </w:tc>
+        <w:tc>
+          <w:tcPr>
+            <w:tcW w:w="2826" w:type="dxa"/>
+          </w:tcPr>
+          <w:p>
+            <w:r>
+              <w:t>Método</w:t>
+            </w:r>
+          </w:p>
+        </w:tc>
+        <w:tc>
+          <w:tcPr>
+            <w:tcW w:w="1421" w:type="dxa"/>
+          </w:tcPr>
+          <w:p>
+            <w:r>
+              <w:t>Escenario</w:t>
+            </w:r>
+          </w:p>
+        </w:tc>
+        <w:tc>
+          <w:tcPr>
+            <w:tcW w:w="1981" w:type="dxa"/>
+          </w:tcPr>
+          <w:p>
+            <w:r>
+              <w:t>Valores de Entrada</w:t>
+            </w:r>
+          </w:p>
+        </w:tc>
+        <w:tc>
+          <w:tcPr>
+            <w:tcW w:w="2268" w:type="dxa"/>
+          </w:tcPr>
+          <w:p>
+            <w:r>
+              <w:t>Resultado</w:t>
+            </w:r>
+          </w:p>
+        </w:tc>
+      </w:tr>
+      <w:tr>
+        <w:trPr>
+          <w:trHeight w:val="1416"/>
+        </w:trPr>
+        <w:tc>
+          <w:tcPr>
+            <w:tcW w:w="2703" w:type="dxa"/>
+          </w:tcPr>
+          <w:p>
+            <w:proofErr w:type="spellStart"/>
+            <w:r>
+              <w:t>ResidenceManagementTest</w:t>
+            </w:r>
+            <w:proofErr w:type="spellEnd"/>
+          </w:p>
+        </w:tc>
+        <w:tc>
+          <w:tcPr>
+            <w:tcW w:w="2826" w:type="dxa"/>
+          </w:tcPr>
+          <w:p>
+            <w:proofErr w:type="spellStart"/>
+            <w:r>
+              <w:t>testBinarySearchApartament</w:t>
+            </w:r>
+            <w:proofErr w:type="spellEnd"/>
+          </w:p>
+        </w:tc>
+        <w:tc>
+          <w:tcPr>
+            <w:tcW w:w="1421" w:type="dxa"/>
+          </w:tcPr>
+          <w:p>
+            <w:proofErr w:type="spellStart"/>
+            <w:r>
+              <w:t>scenaryThree</w:t>
+            </w:r>
+            <w:proofErr w:type="spellEnd"/>
+          </w:p>
+        </w:tc>
+        <w:tc>
+          <w:tcPr>
+            <w:tcW w:w="1981" w:type="dxa"/>
+          </w:tcPr>
+          <w:p>
+            <w:pPr>
+              <w:rPr>
+                <w:lang w:val="en-US"/>
+              </w:rPr>
+            </w:pPr>
+            <w:r>
+              <w:rPr>
+                <w:lang w:val="en-US"/>
+              </w:rPr>
+              <w:t>String number = “201”;</w:t>
+            </w:r>
+            <w:r>
+              <w:rPr>
+                <w:lang w:val="en-US"/>
+              </w:rPr>
+              <w:br/>
+              <w:t>String username = “201_1”;</w:t>
+            </w:r>
+            <w:r>
+              <w:rPr>
+                <w:lang w:val="en-US"/>
+              </w:rPr>
+              <w:br/>
+              <w:t>S</w:t>
+            </w:r>
+            <w:r>
+              <w:rPr>
+                <w:lang w:val="en-US"/>
+              </w:rPr>
+              <w:t>tring password = “1234”;</w:t>
+            </w:r>
+          </w:p>
+        </w:tc>
+        <w:tc>
+          <w:tcPr>
+            <w:tcW w:w="2268" w:type="dxa"/>
+          </w:tcPr>
+          <w:p>
+            <w:r>
+              <w:t>El apartamento en el í</w:t>
+            </w:r>
+            <w:r>
+              <w:t>ndice devuelto por el método es igual al apartamento creado</w:t>
+            </w:r>
+          </w:p>
+        </w:tc>
+      </w:tr>
+    </w:tbl>
+    <w:p/>
+    <w:p/>
+    <w:tbl>
+      <w:tblPr>
+        <w:tblStyle w:val="Tablaconcuadrcula"/>
+        <w:tblW w:w="11199" w:type="dxa"/>
+        <w:tblInd w:w="-856" w:type="dxa"/>
+        <w:tblLayout w:type="fixed"/>
+        <w:tblLook w:val="04A0" w:firstRow="1" w:lastRow="0" w:firstColumn="1" w:lastColumn="0" w:noHBand="0" w:noVBand="1"/>
+      </w:tblPr>
+      <w:tblGrid>
+        <w:gridCol w:w="2694"/>
+        <w:gridCol w:w="1418"/>
+        <w:gridCol w:w="1559"/>
+        <w:gridCol w:w="2693"/>
+        <w:gridCol w:w="2835"/>
+      </w:tblGrid>
+      <w:tr>
+        <w:trPr>
+          <w:trHeight w:val="557"/>
+        </w:trPr>
+        <w:tc>
+          <w:tcPr>
+            <w:tcW w:w="11199" w:type="dxa"/>
+            <w:gridSpan w:val="5"/>
+          </w:tcPr>
+          <w:p>
+            <w:r>
+              <w:t>Objetivo de la prueba: Verificar la generación de las deudas de administración de los apartamentos.</w:t>
+            </w:r>
+          </w:p>
+        </w:tc>
+      </w:tr>
+      <w:tr>
+        <w:trPr>
+          <w:trHeight w:val="365"/>
+        </w:trPr>
+        <w:tc>
+          <w:tcPr>
+            <w:tcW w:w="2694" w:type="dxa"/>
+          </w:tcPr>
+          <w:p>
+            <w:r>
+              <w:lastRenderedPageBreak/>
+              <w:t>Clase</w:t>
+            </w:r>
+          </w:p>
+        </w:tc>
+        <w:tc>
+          <w:tcPr>
+            <w:tcW w:w="1418" w:type="dxa"/>
+          </w:tcPr>
+          <w:p>
+            <w:r>
+              <w:t>Método</w:t>
+            </w:r>
+          </w:p>
+        </w:tc>
+        <w:tc>
+          <w:tcPr>
+            <w:tcW w:w="1559" w:type="dxa"/>
+          </w:tcPr>
+          <w:p>
+            <w:r>
+              <w:t>Escenario</w:t>
+            </w:r>
+          </w:p>
+        </w:tc>
+        <w:tc>
+          <w:tcPr>
+            <w:tcW w:w="2693" w:type="dxa"/>
+          </w:tcPr>
+          <w:p>
+            <w:r>
+              <w:t>Valores de Entrada</w:t>
+            </w:r>
+          </w:p>
+        </w:tc>
+        <w:tc>
+          <w:tcPr>
+            <w:tcW w:w="2835" w:type="dxa"/>
+          </w:tcPr>
+          <w:p>
+            <w:r>
+              <w:t>Resultado</w:t>
+            </w:r>
+          </w:p>
+        </w:tc>
+      </w:tr>
+      <w:tr>
+        <w:trPr>
+          <w:trHeight w:val="1416"/>
+        </w:trPr>
+        <w:tc>
+          <w:tcPr>
+            <w:tcW w:w="2694" w:type="dxa"/>
+          </w:tcPr>
+          <w:p>
+            <w:proofErr w:type="spellStart"/>
+            <w:r>
+              <w:t>ResidenceManagementTest</w:t>
+            </w:r>
+            <w:proofErr w:type="spellEnd"/>
+          </w:p>
+        </w:tc>
+        <w:tc>
+          <w:tcPr>
+            <w:tcW w:w="1418" w:type="dxa"/>
+          </w:tcPr>
+          <w:p>
+            <w:proofErr w:type="spellStart"/>
+            <w:r>
+              <w:t>testGenerateAdministrationDebt</w:t>
+            </w:r>
+            <w:proofErr w:type="spellEnd"/>
+          </w:p>
+        </w:tc>
+        <w:tc>
+          <w:tcPr>
+            <w:tcW w:w="1559" w:type="dxa"/>
+          </w:tcPr>
+          <w:p>
+            <w:proofErr w:type="spellStart"/>
+            <w:r>
+              <w:t>scenaryThree</w:t>
+            </w:r>
+            <w:proofErr w:type="spellEnd"/>
+          </w:p>
+        </w:tc>
+        <w:tc>
+          <w:tcPr>
+            <w:tcW w:w="2693" w:type="dxa"/>
+          </w:tcPr>
+          <w:p>
+            <w:pPr>
+              <w:rPr>
+                <w:lang w:val="en-US"/>
+              </w:rPr>
+            </w:pPr>
+            <w:r>
+              <w:rPr>
+                <w:lang w:val="en-US"/>
+              </w:rPr>
+              <w:t xml:space="preserve">Date </w:t>
+            </w:r>
+            <w:proofErr w:type="spellStart"/>
+            <w:r>
+              <w:rPr>
+                <w:lang w:val="en-US"/>
+              </w:rPr>
+              <w:t>date</w:t>
+            </w:r>
+            <w:proofErr w:type="spellEnd"/>
+            <w:r>
+              <w:rPr>
+                <w:lang w:val="en-US"/>
+              </w:rPr>
+              <w:t xml:space="preserve"> = new </w:t>
+            </w:r>
+            <w:proofErr w:type="gramStart"/>
+            <w:r>
+              <w:rPr>
+                <w:lang w:val="en-US"/>
+              </w:rPr>
+              <w:t>Date(</w:t>
+            </w:r>
+            <w:proofErr w:type="gramEnd"/>
+            <w:r>
+              <w:rPr>
+                <w:lang w:val="en-US"/>
+              </w:rPr>
+              <w:t>);</w:t>
+            </w:r>
+          </w:p>
+          <w:p>
+            <w:pPr>
+              <w:rPr>
+                <w:lang w:val="en-US"/>
+              </w:rPr>
+            </w:pPr>
+            <w:r>
+              <w:rPr>
+                <w:lang w:val="en-US"/>
+              </w:rPr>
+              <w:t xml:space="preserve">double fee = </w:t>
+            </w:r>
+            <w:proofErr w:type="spellStart"/>
+            <w:proofErr w:type="gramStart"/>
+            <w:r>
+              <w:rPr>
+                <w:lang w:val="en-US"/>
+              </w:rPr>
+              <w:t>rm.getAdministrationFee</w:t>
+            </w:r>
+            <w:proofErr w:type="spellEnd"/>
+            <w:proofErr w:type="gramEnd"/>
+            <w:r>
+              <w:rPr>
+                <w:lang w:val="en-US"/>
+              </w:rPr>
+              <w:t>();</w:t>
+            </w:r>
+          </w:p>
+          <w:p>
+            <w:pPr>
+              <w:rPr>
+                <w:lang w:val="en-US"/>
+              </w:rPr>
+            </w:pPr>
+            <w:r>
+              <w:rPr>
+                <w:lang w:val="en-US"/>
+              </w:rPr>
+              <w:t xml:space="preserve">double fee = </w:t>
+            </w:r>
+            <w:proofErr w:type="spellStart"/>
+            <w:proofErr w:type="gramStart"/>
+            <w:r>
+              <w:rPr>
+                <w:lang w:val="en-US"/>
+              </w:rPr>
+              <w:t>rm.getAdministrationFee</w:t>
+            </w:r>
+            <w:proofErr w:type="spellEnd"/>
+            <w:proofErr w:type="gramEnd"/>
+            <w:r>
+              <w:rPr>
+                <w:lang w:val="en-US"/>
+              </w:rPr>
+              <w:t>();</w:t>
+            </w:r>
+          </w:p>
+        </w:tc>
+        <w:tc>
+          <w:tcPr>
+            <w:tcW w:w="2835" w:type="dxa"/>
+          </w:tcPr>
+          <w:p>
+            <w:r>
+              <w:t>Todos los apartamentos tienen u</w:t>
+            </w:r>
+            <w:r>
+              <w:t>na nueva deuda generada y la lista de deudas no está vacía.</w:t>
+            </w:r>
+          </w:p>
+        </w:tc>
+      </w:tr>
+    </w:tbl>
+    <w:p/>
+    <w:tbl>
+      <w:tblPr>
+        <w:tblStyle w:val="Tablaconcuadrcula"/>
+        <w:tblW w:w="11199" w:type="dxa"/>
+        <w:tblInd w:w="-856" w:type="dxa"/>
+        <w:tblLayout w:type="fixed"/>
+        <w:tblLook w:val="04A0" w:firstRow="1" w:lastRow="0" w:firstColumn="1" w:lastColumn="0" w:noHBand="0" w:noVBand="1"/>
+      </w:tblPr>
+      <w:tblGrid>
+        <w:gridCol w:w="2836"/>
+        <w:gridCol w:w="1843"/>
+        <w:gridCol w:w="1417"/>
+        <w:gridCol w:w="3119"/>
+        <w:gridCol w:w="1984"/>
+      </w:tblGrid>
+      <w:tr>
+        <w:trPr>
+          <w:trHeight w:val="557"/>
+        </w:trPr>
+        <w:tc>
+          <w:tcPr>
+            <w:tcW w:w="11199" w:type="dxa"/>
+            <w:gridSpan w:val="5"/>
+          </w:tcPr>
+          <w:p>
+            <w:r>
+              <w:t>Objetivo de la prueba: Verificar la generación de la deuda de administración en un apartamento en específico.</w:t>
+            </w:r>
+          </w:p>
+        </w:tc>
+      </w:tr>
+      <w:tr>
+        <w:tc>
+          <w:tcPr>
+            <w:tcW w:w="2836" w:type="dxa"/>
+          </w:tcPr>
+          <w:p>
+            <w:r>
+              <w:t>Clase</w:t>
+            </w:r>
+          </w:p>
+        </w:tc>
+        <w:tc>
+          <w:tcPr>
+            <w:tcW w:w="1843" w:type="dxa"/>
+          </w:tcPr>
+          <w:p>
+            <w:r>
+              <w:t>Método</w:t>
+            </w:r>
+          </w:p>
+        </w:tc>
+        <w:tc>
+          <w:tcPr>
+            <w:tcW w:w="1417" w:type="dxa"/>
+          </w:tcPr>
+          <w:p>
+            <w:r>
+              <w:t>Escenario</w:t>
+            </w:r>
+          </w:p>
+        </w:tc>
+        <w:tc>
+          <w:tcPr>
+            <w:tcW w:w="3119" w:type="dxa"/>
+          </w:tcPr>
+          <w:p>
+            <w:r>
+              <w:t>Valores de Entrada</w:t>
+            </w:r>
+          </w:p>
+        </w:tc>
+        <w:tc>
+          <w:tcPr>
+            <w:tcW w:w="1984" w:type="dxa"/>
+          </w:tcPr>
+          <w:p>
+            <w:r>
+              <w:t>Resultado</w:t>
+            </w:r>
+          </w:p>
+        </w:tc>
+      </w:tr>
+      <w:tr>
+        <w:trPr>
+          <w:trHeight w:val="1416"/>
+        </w:trPr>
+        <w:tc>
+          <w:tcPr>
+            <w:tcW w:w="2836" w:type="dxa"/>
+          </w:tcPr>
+          <w:p>
+            <w:proofErr w:type="spellStart"/>
+            <w:r>
+              <w:t>ResidenceManagementTest</w:t>
+            </w:r>
+            <w:proofErr w:type="spellEnd"/>
+          </w:p>
+        </w:tc>
+        <w:tc>
+          <w:tcPr>
+            <w:tcW w:w="1843" w:type="dxa"/>
+          </w:tcPr>
+          <w:p>
+            <w:proofErr w:type="spellStart"/>
+            <w:r>
+              <w:t>testGenerateDebt</w:t>
+            </w:r>
+            <w:proofErr w:type="spellEnd"/>
+          </w:p>
+        </w:tc>
+        <w:tc>
+          <w:tcPr>
+            <w:tcW w:w="1417" w:type="dxa"/>
+          </w:tcPr>
+          <w:p>
+            <w:proofErr w:type="spellStart"/>
+            <w:r>
+              <w:t>scenaryFour</w:t>
+            </w:r>
+            <w:proofErr w:type="spellEnd"/>
+          </w:p>
+        </w:tc>
+        <w:tc>
+          <w:tcPr>
+            <w:tcW w:w="3119" w:type="dxa"/>
+          </w:tcPr>
+          <w:p>
+            <w:pPr>
+              <w:rPr>
+                <w:lang w:val="en-US"/>
+              </w:rPr>
+            </w:pPr>
+            <w:r>
+              <w:rPr>
+                <w:lang w:val="en-US"/>
+              </w:rPr>
+              <w:t xml:space="preserve">Date </w:t>
+            </w:r>
+            <w:proofErr w:type="spellStart"/>
+            <w:r>
+              <w:rPr>
+                <w:lang w:val="en-US"/>
+              </w:rPr>
+              <w:t>date</w:t>
+            </w:r>
+            <w:proofErr w:type="spellEnd"/>
+            <w:r>
+              <w:rPr>
+                <w:lang w:val="en-US"/>
+              </w:rPr>
+              <w:t xml:space="preserve"> = new </w:t>
+            </w:r>
+            <w:proofErr w:type="gramStart"/>
+            <w:r>
+              <w:rPr>
+                <w:lang w:val="en-US"/>
+              </w:rPr>
+              <w:t>Date(</w:t>
+            </w:r>
+            <w:proofErr w:type="gramEnd"/>
+            <w:r>
+              <w:rPr>
+                <w:lang w:val="en-US"/>
+              </w:rPr>
+              <w:t>);</w:t>
+            </w:r>
+          </w:p>
+          <w:p>
+            <w:pPr>
+              <w:rPr>
+                <w:lang w:val="en-US"/>
+              </w:rPr>
+            </w:pPr>
+            <w:r>
+              <w:rPr>
+                <w:lang w:val="en-US"/>
+              </w:rPr>
+              <w:t>String desc = "</w:t>
+            </w:r>
+            <w:proofErr w:type="spellStart"/>
+            <w:r>
+              <w:rPr>
+                <w:lang w:val="en-US"/>
+              </w:rPr>
+              <w:t>Cuota</w:t>
+            </w:r>
+            <w:proofErr w:type="spellEnd"/>
+            <w:r>
+              <w:rPr>
+                <w:lang w:val="en-US"/>
+              </w:rPr>
+              <w:t xml:space="preserve"> de </w:t>
+            </w:r>
+            <w:proofErr w:type="spellStart"/>
+            <w:r>
+              <w:rPr>
+                <w:lang w:val="en-US"/>
+              </w:rPr>
+              <w:t>administracion</w:t>
+            </w:r>
+            <w:proofErr w:type="spellEnd"/>
+            <w:proofErr w:type="gramStart"/>
+            <w:r>
+              <w:rPr>
+                <w:lang w:val="en-US"/>
+              </w:rPr>
+              <w:t>";</w:t>
+            </w:r>
+            <w:proofErr w:type="gramEnd"/>
+          </w:p>
+          <w:p>
+            <w:pPr>
+              <w:rPr>
+                <w:lang w:val="en-US"/>
+              </w:rPr>
+            </w:pPr>
+            <w:r>
+              <w:rPr>
+                <w:lang w:val="en-US"/>
+              </w:rPr>
+              <w:t xml:space="preserve">double fee = </w:t>
+            </w:r>
+            <w:proofErr w:type="spellStart"/>
+            <w:proofErr w:type="gramStart"/>
+            <w:r>
+              <w:rPr>
+                <w:lang w:val="en-US"/>
+              </w:rPr>
+              <w:t>rm.getAdministrationFee</w:t>
+            </w:r>
+            <w:proofErr w:type="spellEnd"/>
+            <w:proofErr w:type="gramEnd"/>
+            <w:r>
+              <w:rPr>
+                <w:lang w:val="en-US"/>
+              </w:rPr>
+              <w:t>();</w:t>
+            </w:r>
+          </w:p>
+          <w:p>
+            <w:pPr>
+              <w:rPr>
+                <w:lang w:val="en-US"/>
+              </w:rPr>
+            </w:pPr>
+            <w:r>
+              <w:rPr>
+                <w:lang w:val="en-US"/>
+              </w:rPr>
+              <w:t xml:space="preserve">double </w:t>
+            </w:r>
+            <w:proofErr w:type="spellStart"/>
+            <w:r>
+              <w:rPr>
+                <w:lang w:val="en-US"/>
+              </w:rPr>
+              <w:t>apFee</w:t>
+            </w:r>
+            <w:proofErr w:type="spellEnd"/>
+            <w:r>
+              <w:rPr>
+                <w:lang w:val="en-US"/>
+              </w:rPr>
+              <w:t xml:space="preserve"> = </w:t>
+            </w:r>
+            <w:proofErr w:type="spellStart"/>
+            <w:proofErr w:type="gramStart"/>
+            <w:r>
+              <w:rPr>
+                <w:lang w:val="en-US"/>
+              </w:rPr>
+              <w:t>rm.getApartaments</w:t>
+            </w:r>
+            <w:proofErr w:type="spellEnd"/>
+            <w:proofErr w:type="gramEnd"/>
+            <w:r>
+              <w:rPr>
+                <w:lang w:val="en-US"/>
+              </w:rPr>
+              <w:t>().get(2).</w:t>
+            </w:r>
+            <w:proofErr w:type="spellStart"/>
+            <w:r>
+              <w:rPr>
+                <w:lang w:val="en-US"/>
+              </w:rPr>
+              <w:t>getDebt</w:t>
+            </w:r>
+            <w:proofErr w:type="spellEnd"/>
+            <w:r>
+              <w:rPr>
+                <w:lang w:val="en-US"/>
+              </w:rPr>
+              <w:t>().get(0).</w:t>
+            </w:r>
+            <w:proofErr w:type="spellStart"/>
+            <w:r>
+              <w:rPr>
+                <w:lang w:val="en-US"/>
+              </w:rPr>
+              <w:t>getPrice</w:t>
+            </w:r>
+            <w:proofErr w:type="spellEnd"/>
+            <w:r>
+              <w:rPr>
+                <w:lang w:val="en-US"/>
+              </w:rPr>
+              <w:t>();</w:t>
+            </w:r>
+          </w:p>
+        </w:tc>
+        <w:tc>
+          <w:tcPr>
+            <w:tcW w:w="1984" w:type="dxa"/>
+          </w:tcPr>
+          <w:p>
+            <w:r>
+              <w:t>La deuda del apartamento s</w:t>
+            </w:r>
+            <w:r>
+              <w:t>eleccionado es igual al precio de la deuda de administración</w:t>
+            </w:r>
+          </w:p>
+        </w:tc>
+      </w:tr>
+    </w:tbl>
+    <w:p/>
+    <w:p>
+      <w:pPr>
+        <w:spacing w:before="100" w:beforeAutospacing="1" w:after="100" w:afterAutospacing="1" w:line="240" w:lineRule="auto"/>
+        <w:rPr>
+          <w:rFonts w:ascii="Times New Roman" w:hAnsi="Times New Roman" w:cs="Times New Roman"/>
+        </w:rPr>
+      </w:pPr>
+    </w:p>
+    <w:p>
+      <w:pPr>
+        <w:spacing w:before="100" w:beforeAutospacing="1" w:after="100" w:afterAutospacing="1" w:line="240" w:lineRule="auto"/>
+        <w:rPr>
+          <w:rStyle w:val="Hipervnculo"/>
+          <w:rFonts w:ascii="Times New Roman" w:eastAsia="Times New Roman" w:hAnsi="Times New Roman" w:cs="Times New Roman"/>
+          <w:lang w:eastAsia="es-CO"/>
+        </w:rPr>
+      </w:pPr>
+    </w:p>
+    <w:p>
+      <w:pPr>
+        <w:spacing w:before="100" w:beforeAutospacing="1" w:after="100" w:afterAutospacing="1" w:line="240" w:lineRule="auto"/>
+        <w:rPr>
+          <w:rStyle w:val="Hipervnculo"/>
+          <w:rFonts w:ascii="Times New Roman" w:eastAsia="Times New Roman" w:hAnsi="Times New Roman" w:cs="Times New Roman"/>
+          <w:lang w:eastAsia="es-CO"/>
+        </w:rPr>
+      </w:pPr>
+    </w:p>
+    <w:p>
+      <w:pPr>
+        <w:spacing w:before="100" w:beforeAutospacing="1" w:after="100" w:afterAutospacing="1" w:line="240" w:lineRule="auto"/>
+        <w:rPr>
+          <w:rFonts w:ascii="Times New Roman" w:eastAsia="Times New Roman" w:hAnsi="Times New Roman" w:cs="Times New Roman"/>
+          <w:lang w:eastAsia="es-CO"/>
+        </w:rPr>
+      </w:pPr>
+    </w:p>
+    <w:p>
+      <w:pPr>
+        <w:spacing w:before="100" w:beforeAutospacing="1" w:after="100" w:afterAutospacing="1" w:line="240" w:lineRule="auto"/>
+        <w:rPr>
+          <w:rFonts w:ascii="Times New Roman" w:eastAsia="Times New Roman" w:hAnsi="Times New Roman" w:cs="Times New Roman"/>
+          <w:lang w:eastAsia="es-CO"/>
+        </w:rPr>
+      </w:pPr>
+    </w:p>
+    <w:p>
+      <w:pPr>
+        <w:spacing w:before="100" w:beforeAutospacing="1" w:after="100" w:afterAutospacing="1" w:line="240" w:lineRule="auto"/>
+        <w:rPr>
+          <w:rFonts w:ascii="Times New Roman" w:eastAsia="Times New Roman" w:hAnsi="Times New Roman" w:cs="Times New Roman"/>
+          <w:lang w:eastAsia="es-CO"/>
+        </w:rPr>
+      </w:pPr>
+    </w:p>
+    <w:p>
+      <w:pPr>
+        <w:spacing w:before="100" w:beforeAutospacing="1" w:after="100" w:afterAutospacing="1" w:line="240" w:lineRule="auto"/>
+        <w:rPr>
+          <w:rFonts w:ascii="Times New Roman" w:eastAsia="Times New Roman" w:hAnsi="Times New Roman" w:cs="Times New Roman"/>
+          <w:lang w:eastAsia="es-CO"/>
+        </w:rPr>
+      </w:pPr>
+    </w:p>
+    <w:p>
+      <w:pPr>
+        <w:spacing w:before="100" w:beforeAutospacing="1" w:after="100" w:afterAutospacing="1" w:line="240" w:lineRule="auto"/>
+        <w:rPr>
+          <w:rFonts w:ascii="Times New Roman" w:eastAsia="Times New Roman" w:hAnsi="Times New Roman" w:cs="Times New Roman"/>
+          <w:lang w:eastAsia="es-CO"/>
+        </w:rPr>
+      </w:pPr>
+    </w:p>
+    <w:p>
+      <w:pPr>
+        <w:spacing w:before="100" w:beforeAutospacing="1" w:after="100" w:afterAutospacing="1" w:line="240" w:lineRule="auto"/>
+        <w:rPr>
+          <w:rFonts w:ascii="Times New Roman" w:eastAsia="Times New Roman" w:hAnsi="Times New Roman" w:cs="Times New Roman"/>
+          <w:lang w:eastAsia="es-CO"/>
+        </w:rPr>
+      </w:pPr>
+    </w:p>
+    <w:p>
+      <w:pPr>
+        <w:spacing w:before="100" w:beforeAutospacing="1" w:after="100" w:afterAutospacing="1" w:line="240" w:lineRule="auto"/>
+        <w:rPr>
+          <w:rFonts w:ascii="Times New Roman" w:eastAsia="Times New Roman" w:hAnsi="Times New Roman" w:cs="Times New Roman"/>
+          <w:lang w:eastAsia="es-CO"/>
+        </w:rPr>
+      </w:pPr>
+    </w:p>
+    <w:p>
+      <w:pPr>
+        <w:spacing w:before="100" w:beforeAutospacing="1" w:after="100" w:afterAutospacing="1" w:line="240" w:lineRule="auto"/>
+        <w:rPr>
+          <w:rFonts w:ascii="Times New Roman" w:eastAsia="Times New Roman" w:hAnsi="Times New Roman" w:cs="Times New Roman"/>
+          <w:lang w:eastAsia="es-CO"/>
+        </w:rPr>
+      </w:pPr>
+    </w:p>
+    <w:p>
+      <w:pPr>
+        <w:spacing w:before="100" w:beforeAutospacing="1" w:after="100" w:afterAutospacing="1" w:line="240" w:lineRule="auto"/>
+        <w:rPr>
+          <w:rFonts w:ascii="Times New Roman" w:eastAsia="Times New Roman" w:hAnsi="Times New Roman" w:cs="Times New Roman"/>
+          <w:lang w:eastAsia="es-CO"/>
+        </w:rPr>
+      </w:pPr>
+    </w:p>
+    <w:p>
+      <w:pPr>
+        <w:spacing w:before="100" w:beforeAutospacing="1" w:after="100" w:afterAutospacing="1" w:line="240" w:lineRule="auto"/>
+        <w:rPr>
+          <w:rFonts w:ascii="Times New Roman" w:eastAsia="Times New Roman" w:hAnsi="Times New Roman" w:cs="Times New Roman"/>
+          <w:lang w:eastAsia="es-CO"/>
+        </w:rPr>
+      </w:pPr>
+    </w:p>
+    <w:p>
+      <w:pPr>
+        <w:pStyle w:val="Ttulo2"/>
+        <w:rPr>
+          <w:rFonts w:ascii="Times New Roman" w:hAnsi="Times New Roman" w:cs="Times New Roman"/>
+          <w:b/>
+          <w:bCs/>
+          <w:color w:val="000000" w:themeColor="text1"/>
+          <w:sz w:val="22"/>
+          <w:szCs w:val="22"/>
+        </w:rPr>
+      </w:pPr>
+      <w:r>
+        <w:rPr>
+          <w:rFonts w:ascii="Times New Roman" w:hAnsi="Times New Roman" w:cs="Times New Roman"/>
+          <w:b/>
+          <w:bCs/>
+          <w:color w:val="000000" w:themeColor="text1"/>
+          <w:sz w:val="22"/>
+          <w:szCs w:val="22"/>
+        </w:rPr>
+        <w:lastRenderedPageBreak/>
+        <w:t>Diagrama</w:t>
+      </w:r>
+    </w:p>
+    <w:p>
+      <w:pPr>
+        <w:spacing w:before="100" w:beforeAutospacing="1" w:after="100" w:afterAutospacing="1" w:line="240" w:lineRule="auto"/>
+        <w:rPr>
+          <w:rFonts w:ascii="Times New Roman" w:eastAsia="Times New Roman" w:hAnsi="Times New Roman" w:cs="Times New Roman"/>
+          <w:lang w:eastAsia="es-CO"/>
+        </w:rPr>
+      </w:pPr>
+      <w:r>
+        <w:rPr>
+          <w:noProof/>
+        </w:rPr>
+        <w:drawing>
+          <wp:inline distT="0" distB="0" distL="0" distR="0" wp14:anchorId="1F24EF1E" wp14:editId="64BBF7FA">
+            <wp:extent cx="5612130" cy="4149725"/>
+            <wp:effectExtent l="0" t="0" r="7620" b="3175"/>
+            <wp:docPr id="4" name="Imagen 4"/>
+            <wp:cNvGraphicFramePr>
+              <a:graphicFrameLocks xmlns:a="http://schemas.openxmlformats.org/drawingml/2006/main" noChangeAspect="1"/>
+            </wp:cNvGraphicFramePr>
+            <a:graphic xmlns:a="http://schemas.openxmlformats.org/drawingml/2006/main">
+              <a:graphicData uri="http://schemas.openxmlformats.org/drawingml/2006/picture">
+                <pic:pic xmlns:pic="http://schemas.openxmlformats.org/drawingml/2006/picture">
+                  <pic:nvPicPr>
+                    <pic:cNvPr id="0" name="Picture 1"/>
+                    <pic:cNvPicPr>
+                      <a:picLocks noChangeAspect="1" noChangeArrowheads="1"/>
+                    </pic:cNvPicPr>
+                  </pic:nvPicPr>
+                  <pic:blipFill>
+                    <a:blip r:embed="rId10" cstate="print">
+                      <a:extLst>
+                        <a:ext uri="{28A0092B-C50C-407E-A947-70E740481C1C}">
+                          <a14:useLocalDpi xmlns:a14="http://schemas.microsoft.com/office/drawing/2010/main" val="0"/>
+                        </a:ext>
+                      </a:extLst>
+                    </a:blip>
+                    <a:srcRect/>
+                    <a:stretch>
+                      <a:fillRect/>
+                    </a:stretch>
+                  </pic:blipFill>
+                  <pic:spPr bwMode="auto">
+                    <a:xfrm>
+                      <a:off x="0" y="0"/>
+                      <a:ext cx="5612130" cy="4149725"/>
+                    </a:xfrm>
+                    <a:prstGeom prst="rect">
+                      <a:avLst/>
+                    </a:prstGeom>
+                    <a:noFill/>
+                    <a:ln>
+                      <a:noFill/>
+                    </a:ln>
+                  </pic:spPr>
+                </pic:pic>
+              </a:graphicData>
+            </a:graphic>
+          </wp:inline>
+        </w:drawing>
+      </w:r>
+    </w:p>
+    <w:p>
+      <w:pPr>
+        <w:spacing w:before="100" w:beforeAutospacing="1" w:after="100" w:afterAutospacing="1" w:line="240" w:lineRule="auto"/>
+        <w:ind w:left="720"/>
+        <w:rPr>
+          <w:rFonts w:ascii="Times New Roman" w:eastAsia="Times New Roman" w:hAnsi="Times New Roman" w:cs="Times New Roman"/>
+          <w:lang w:eastAsia="es-CO"/>
+        </w:rPr>
+      </w:pPr>
+    </w:p>
+    <w:p>
+      <w:pPr>
+        <w:spacing w:before="100" w:beforeAutospacing="1" w:after="100" w:afterAutospacing="1" w:line="240" w:lineRule="auto"/>
+        <w:ind w:left="720"/>
+        <w:rPr>
+          <w:rFonts w:ascii="Times New Roman" w:eastAsia="Times New Roman" w:hAnsi="Times New Roman" w:cs="Times New Roman"/>
+          <w:lang w:eastAsia="es-CO"/>
+        </w:rPr>
+      </w:pPr>
+      <w:hyperlink r:id="rId11" w:history="1">
+        <w:proofErr w:type="gramStart"/>
+        <w:r>
+          <w:rPr>
+            <w:rStyle w:val="Hipervnculo"/>
+            <w:rFonts w:ascii="Times New Roman" w:eastAsia="Times New Roman" w:hAnsi="Times New Roman" w:cs="Times New Roman"/>
+            <w:lang w:eastAsia="es-CO"/>
+          </w:rPr>
+          <w:t>Link</w:t>
+        </w:r>
+        <w:proofErr w:type="gramEnd"/>
+        <w:r>
+          <w:rPr>
+            <w:rStyle w:val="Hipervnculo"/>
+            <w:rFonts w:ascii="Times New Roman" w:eastAsia="Times New Roman" w:hAnsi="Times New Roman" w:cs="Times New Roman"/>
+            <w:lang w:eastAsia="es-CO"/>
+          </w:rPr>
+          <w:t xml:space="preserve"> al diagra</w:t>
         </w:r>
         <w:r>
           <w:rPr>
             <w:rStyle w:val="Hipervnculo"/>
             <w:rFonts w:ascii="Times New Roman" w:eastAsia="Times New Roman" w:hAnsi="Times New Roman" w:cs="Times New Roman"/>
-            <w:sz w:val="24"/>
-            <w:szCs w:val="24"/>
             <w:lang w:eastAsia="es-CO"/>
           </w:rPr>
-          <w:t>l</w:t>
+          <w:t>m</w:t>
         </w:r>
         <w:r>
           <w:rPr>
             <w:rStyle w:val="Hipervnculo"/>
             <w:rFonts w:ascii="Times New Roman" w:eastAsia="Times New Roman" w:hAnsi="Times New Roman" w:cs="Times New Roman"/>
-            <w:sz w:val="24"/>
-            <w:szCs w:val="24"/>
             <w:lang w:eastAsia="es-CO"/>
           </w:rPr>
-          <w:t>lRts</w:t>
+          <w:t>a</w:t>
         </w:r>
       </w:hyperlink>
     </w:p>
     <w:p>
       <w:pPr>
         <w:spacing w:before="100" w:beforeAutospacing="1" w:after="100" w:afterAutospacing="1" w:line="240" w:lineRule="auto"/>
-        <w:rPr>
-          <w:rFonts w:ascii="Times New Roman" w:eastAsia="Times New Roman" w:hAnsi="Times New Roman" w:cs="Times New Roman"/>
-          <w:sz w:val="24"/>
-          <w:szCs w:val="24"/>
-          <w:lang w:eastAsia="es-CO"/>
-        </w:rPr>
-      </w:pPr>
-    </w:p>
-    <w:p>
-      <w:pPr>
-        <w:spacing w:before="100" w:beforeAutospacing="1" w:after="100" w:afterAutospacing="1" w:line="240" w:lineRule="auto"/>
-        <w:rPr>
-          <w:rFonts w:ascii="Times New Roman" w:eastAsia="Times New Roman" w:hAnsi="Times New Roman" w:cs="Times New Roman"/>
-          <w:sz w:val="24"/>
-          <w:szCs w:val="24"/>
-          <w:lang w:eastAsia="es-CO"/>
-        </w:rPr>
-      </w:pPr>
-    </w:p>
-    <w:p>
-      <w:pPr>
-        <w:spacing w:before="100" w:beforeAutospacing="1" w:after="100" w:afterAutospacing="1" w:line="240" w:lineRule="auto"/>
         <w:ind w:left="720"/>
         <w:rPr>
           <w:rFonts w:ascii="Times New Roman" w:eastAsia="Times New Roman" w:hAnsi="Times New Roman" w:cs="Times New Roman"/>
-          <w:sz w:val="24"/>
-          <w:szCs w:val="24"/>
           <w:lang w:eastAsia="es-CO"/>
         </w:rPr>
       </w:pPr>
@@ -1453,8 +3121,6 @@
         <w:ind w:left="720"/>
         <w:rPr>
           <w:rFonts w:ascii="Times New Roman" w:eastAsia="Times New Roman" w:hAnsi="Times New Roman" w:cs="Times New Roman"/>
-          <w:sz w:val="24"/>
-          <w:szCs w:val="24"/>
           <w:lang w:eastAsia="es-CO"/>
         </w:rPr>
       </w:pPr>
@@ -1465,25 +3131,17 @@
         <w:ind w:left="720"/>
         <w:rPr>
           <w:rFonts w:ascii="Times New Roman" w:eastAsia="Times New Roman" w:hAnsi="Times New Roman" w:cs="Times New Roman"/>
-          <w:sz w:val="24"/>
-          <w:szCs w:val="24"/>
-          <w:lang w:eastAsia="es-CO"/>
-        </w:rPr>
-      </w:pPr>
-    </w:p>
-    <w:p>
-      <w:pPr>
-        <w:spacing w:before="100" w:beforeAutospacing="1" w:after="100" w:afterAutospacing="1" w:line="240" w:lineRule="auto"/>
-        <w:ind w:left="720"/>
-        <w:rPr>
-          <w:rFonts w:ascii="Times New Roman" w:eastAsia="Times New Roman" w:hAnsi="Times New Roman" w:cs="Times New Roman"/>
-          <w:sz w:val="24"/>
-          <w:szCs w:val="24"/>
-          <w:lang w:eastAsia="es-CO"/>
-        </w:rPr>
-      </w:pPr>
-    </w:p>
-    <w:p/>
+          <w:lang w:eastAsia="es-CO"/>
+        </w:rPr>
+      </w:pPr>
+    </w:p>
+    <w:p>
+      <w:pPr>
+        <w:rPr>
+          <w:rFonts w:ascii="Times New Roman" w:hAnsi="Times New Roman" w:cs="Times New Roman"/>
+        </w:rPr>
+      </w:pPr>
+    </w:p>
     <w:p>
       <w:pPr>
         <w:rPr>
@@ -1496,15 +3154,17 @@
       <w:pPr>
         <w:jc w:val="center"/>
         <w:rPr>
+          <w:rFonts w:ascii="Times New Roman" w:hAnsi="Times New Roman" w:cs="Times New Roman"/>
           <w:b/>
           <w:bCs/>
           <w:color w:val="1F3864" w:themeColor="accent1" w:themeShade="80"/>
         </w:rPr>
       </w:pPr>
-      <w:hyperlink r:id="rId6" w:history="1">
+      <w:hyperlink r:id="rId12" w:history="1">
         <w:r>
           <w:rPr>
             <w:rStyle w:val="Hipervnculo"/>
+            <w:rFonts w:ascii="Times New Roman" w:hAnsi="Times New Roman" w:cs="Times New Roman"/>
             <w:b/>
             <w:bCs/>
             <w:color w:val="1F3864" w:themeColor="accent1" w:themeShade="80"/>
@@ -2510,6 +4170,25 @@
       <w:u w:val="single"/>
     </w:rPr>
   </w:style>
+  <w:style w:type="table" w:styleId="Tablaconcuadrcula">
+    <w:name w:val="Table Grid"/>
+    <w:basedOn w:val="Tablanormal"/>
+    <w:uiPriority w:val="39"/>
+    <w:rsid w:val="00C85A99"/>
+    <w:pPr>
+      <w:spacing w:after="0" w:line="240" w:lineRule="auto"/>
+    </w:pPr>
+    <w:tblPr>
+      <w:tblBorders>
+        <w:top w:val="single" w:sz="4" w:space="0" w:color="auto"/>
+        <w:left w:val="single" w:sz="4" w:space="0" w:color="auto"/>
+        <w:bottom w:val="single" w:sz="4" w:space="0" w:color="auto"/>
+        <w:right w:val="single" w:sz="4" w:space="0" w:color="auto"/>
+        <w:insideH w:val="single" w:sz="4" w:space="0" w:color="auto"/>
+        <w:insideV w:val="single" w:sz="4" w:space="0" w:color="auto"/>
+      </w:tblBorders>
+    </w:tblPr>
+  </w:style>
 </w:styles>
 </file>
 

</xml_diff>